<commit_message>
1st change user 2 made
</commit_message>
<xml_diff>
--- a/VS Setup.docx
+++ b/VS Setup.docx
@@ -252,56 +252,16 @@
           <w:sz w:val="21"/>
           <w:szCs w:val="21"/>
         </w:rPr>
-        <w:t xml:space="preserve">Install </w:t>
-      </w:r>
-      <w:proofErr w:type="spellStart"/>
-      <w:r>
-        <w:rPr>
-          <w:rFonts w:ascii="Helvetica" w:eastAsia="Times New Roman" w:hAnsi="Helvetica" w:cs="Helvetica"/>
-          <w:color w:val="4A6785"/>
-          <w:sz w:val="21"/>
-          <w:szCs w:val="21"/>
-        </w:rPr>
-        <w:t>GitExtension</w:t>
-      </w:r>
-      <w:proofErr w:type="spellEnd"/>
-      <w:r>
-        <w:rPr>
-          <w:rFonts w:ascii="Helvetica" w:eastAsia="Times New Roman" w:hAnsi="Helvetica" w:cs="Helvetica"/>
-          <w:color w:val="4A6785"/>
-          <w:sz w:val="21"/>
-          <w:szCs w:val="21"/>
-        </w:rPr>
-        <w:t xml:space="preserve"> </w:t>
-      </w:r>
-      <w:r>
-        <w:rPr>
-          <w:rFonts w:ascii="Helvetica" w:eastAsia="Times New Roman" w:hAnsi="Helvetica" w:cs="Helvetica"/>
-          <w:color w:val="4A6785"/>
-          <w:sz w:val="21"/>
-          <w:szCs w:val="21"/>
-        </w:rPr>
-        <w:t xml:space="preserve">(or </w:t>
-      </w:r>
-      <w:proofErr w:type="spellStart"/>
-      <w:r>
-        <w:rPr>
-          <w:rFonts w:ascii="Helvetica" w:eastAsia="Times New Roman" w:hAnsi="Helvetica" w:cs="Helvetica"/>
-          <w:color w:val="4A6785"/>
-          <w:sz w:val="21"/>
-          <w:szCs w:val="21"/>
-        </w:rPr>
-        <w:t>SourceTree</w:t>
-      </w:r>
-      <w:proofErr w:type="spellEnd"/>
-      <w:r>
-        <w:rPr>
-          <w:rFonts w:ascii="Helvetica" w:eastAsia="Times New Roman" w:hAnsi="Helvetica" w:cs="Helvetica"/>
-          <w:color w:val="4A6785"/>
-          <w:sz w:val="21"/>
-          <w:szCs w:val="21"/>
-        </w:rPr>
-        <w:t>)</w:t>
+        <w:t xml:space="preserve">Install GitExtension </w:t>
+      </w:r>
+      <w:r>
+        <w:rPr>
+          <w:rFonts w:ascii="Helvetica" w:eastAsia="Times New Roman" w:hAnsi="Helvetica" w:cs="Helvetica"/>
+          <w:color w:val="4A6785"/>
+          <w:sz w:val="21"/>
+          <w:szCs w:val="21"/>
+        </w:rPr>
+        <w:t>(or SourceTree)</w:t>
       </w:r>
     </w:p>
     <w:p>
@@ -329,6 +289,30 @@
         </w:rPr>
         <w:t xml:space="preserve">To get the source code -- go to the above project in web for example: </w:t>
       </w:r>
+      <w:r>
+        <w:rPr>
+          <w:rFonts w:ascii="Helvetica" w:eastAsia="Times New Roman" w:hAnsi="Helvetica" w:cs="Helvetica"/>
+          <w:color w:val="4A6785"/>
+          <w:sz w:val="21"/>
+          <w:szCs w:val="21"/>
+        </w:rPr>
+        <w:br/>
+      </w:r>
+    </w:p>
+    <w:p>
+      <w:pPr>
+        <w:pStyle w:val="ListParagraph"/>
+        <w:shd w:val="clear" w:color="auto" w:fill="E0EAF3"/>
+        <w:spacing w:after="0" w:line="300" w:lineRule="atLeast"/>
+        <w:rPr>
+          <w:rFonts w:ascii="Helvetica" w:eastAsia="Times New Roman" w:hAnsi="Helvetica" w:cs="Helvetica"/>
+          <w:color w:val="4A6785"/>
+          <w:sz w:val="21"/>
+          <w:szCs w:val="21"/>
+        </w:rPr>
+      </w:pPr>
+      <w:bookmarkStart w:id="0" w:name="_GoBack"/>
+      <w:bookmarkEnd w:id="0"/>
     </w:p>
     <w:p>
       <w:pPr>
@@ -441,48 +425,17 @@
           <w:sz w:val="21"/>
           <w:szCs w:val="21"/>
         </w:rPr>
-        <w:t xml:space="preserve">, pick either </w:t>
-      </w:r>
-      <w:proofErr w:type="spellStart"/>
-      <w:r>
-        <w:rPr>
-          <w:rFonts w:ascii="Helvetica" w:eastAsia="Times New Roman" w:hAnsi="Helvetica" w:cs="Helvetica"/>
-          <w:color w:val="4A6785"/>
-          <w:sz w:val="21"/>
-          <w:szCs w:val="21"/>
-        </w:rPr>
-        <w:t>GitExtension</w:t>
-      </w:r>
-      <w:proofErr w:type="spellEnd"/>
-      <w:r>
-        <w:rPr>
-          <w:rFonts w:ascii="Helvetica" w:eastAsia="Times New Roman" w:hAnsi="Helvetica" w:cs="Helvetica"/>
-          <w:color w:val="4A6785"/>
-          <w:sz w:val="21"/>
-          <w:szCs w:val="21"/>
-        </w:rPr>
-        <w:t xml:space="preserve"> or</w:t>
-      </w:r>
-      <w:r>
-        <w:rPr>
-          <w:rFonts w:ascii="Helvetica" w:eastAsia="Times New Roman" w:hAnsi="Helvetica" w:cs="Helvetica"/>
-          <w:color w:val="4A6785"/>
-          <w:sz w:val="21"/>
-          <w:szCs w:val="21"/>
-        </w:rPr>
-        <w:t xml:space="preserve"> </w:t>
-      </w:r>
-      <w:proofErr w:type="spellStart"/>
-      <w:r>
-        <w:rPr>
-          <w:rFonts w:ascii="Helvetica" w:eastAsia="Times New Roman" w:hAnsi="Helvetica" w:cs="Helvetica"/>
-          <w:color w:val="4A6785"/>
-          <w:sz w:val="21"/>
-          <w:szCs w:val="21"/>
-        </w:rPr>
-        <w:t>SourceTree</w:t>
-      </w:r>
-      <w:proofErr w:type="spellEnd"/>
+        <w:t>, pick either GitExtension or</w:t>
+      </w:r>
+      <w:r>
+        <w:rPr>
+          <w:rFonts w:ascii="Helvetica" w:eastAsia="Times New Roman" w:hAnsi="Helvetica" w:cs="Helvetica"/>
+          <w:color w:val="4A6785"/>
+          <w:sz w:val="21"/>
+          <w:szCs w:val="21"/>
+        </w:rPr>
+        <w:t xml:space="preserve"> SourceTree</w:t>
+      </w:r>
     </w:p>
     <w:p>
       <w:pPr>
@@ -635,25 +588,14 @@
           <w:szCs w:val="21"/>
         </w:rPr>
       </w:pPr>
-      <w:proofErr w:type="gramStart"/>
-      <w:r>
-        <w:rPr>
-          <w:rFonts w:ascii="Helvetica" w:eastAsia="Times New Roman" w:hAnsi="Helvetica" w:cs="Helvetica"/>
-          <w:color w:val="333333"/>
-          <w:sz w:val="21"/>
-          <w:szCs w:val="21"/>
-        </w:rPr>
-        <w:t>do</w:t>
-      </w:r>
-      <w:proofErr w:type="gramEnd"/>
-      <w:r>
-        <w:rPr>
-          <w:rFonts w:ascii="Helvetica" w:eastAsia="Times New Roman" w:hAnsi="Helvetica" w:cs="Helvetica"/>
-          <w:color w:val="333333"/>
-          <w:sz w:val="21"/>
-          <w:szCs w:val="21"/>
-        </w:rPr>
-        <w:t xml:space="preserve"> you use Visual studio 2013 Community or Professional?</w:t>
+      <w:r>
+        <w:rPr>
+          <w:rFonts w:ascii="Helvetica" w:eastAsia="Times New Roman" w:hAnsi="Helvetica" w:cs="Helvetica"/>
+          <w:color w:val="333333"/>
+          <w:sz w:val="21"/>
+          <w:szCs w:val="21"/>
+        </w:rPr>
+        <w:t>do you use Visual studio 2013 Community or Professional?</w:t>
       </w:r>
     </w:p>
     <w:p>
@@ -766,37 +708,15 @@
           <w:szCs w:val="21"/>
         </w:rPr>
       </w:pPr>
-      <w:proofErr w:type="gramStart"/>
-      <w:r>
-        <w:rPr>
-          <w:rFonts w:ascii="Helvetica" w:eastAsia="Times New Roman" w:hAnsi="Helvetica" w:cs="Helvetica"/>
-          <w:color w:val="333333"/>
-          <w:sz w:val="21"/>
-          <w:szCs w:val="21"/>
-        </w:rPr>
-        <w:t>hi</w:t>
-      </w:r>
-      <w:proofErr w:type="gramEnd"/>
-      <w:r>
-        <w:rPr>
-          <w:rFonts w:ascii="Helvetica" w:eastAsia="Times New Roman" w:hAnsi="Helvetica" w:cs="Helvetica"/>
-          <w:color w:val="333333"/>
-          <w:sz w:val="21"/>
-          <w:szCs w:val="21"/>
-        </w:rPr>
-        <w:t xml:space="preserve"> Shubhangi, running with 2013 professional, got a lot of compilation errors, I think it's a matter of a missing reference "Np", it cannot find </w:t>
-      </w:r>
-      <w:proofErr w:type="spellStart"/>
-      <w:r>
-        <w:rPr>
-          <w:rFonts w:ascii="Helvetica" w:eastAsia="Times New Roman" w:hAnsi="Helvetica" w:cs="Helvetica"/>
-          <w:color w:val="333333"/>
-          <w:sz w:val="21"/>
-          <w:szCs w:val="21"/>
-        </w:rPr>
-        <w:t>Np.Database</w:t>
-      </w:r>
-      <w:proofErr w:type="spellEnd"/>
+      <w:r>
+        <w:rPr>
+          <w:rFonts w:ascii="Helvetica" w:eastAsia="Times New Roman" w:hAnsi="Helvetica" w:cs="Helvetica"/>
+          <w:color w:val="333333"/>
+          <w:sz w:val="21"/>
+          <w:szCs w:val="21"/>
+        </w:rPr>
+        <w:t>hi Shubhangi, running with 2013 professional, got a lot of compilation errors, I think it's a matter of a missing reference "Np", it cannot find Np.Database</w:t>
+      </w:r>
     </w:p>
     <w:p>
       <w:pPr>
@@ -924,7 +844,6 @@
         </w:rPr>
       </w:pPr>
       <w:hyperlink r:id="rId9" w:tgtFrame="_blank" w:history="1">
-        <w:proofErr w:type="gramStart"/>
         <w:r>
           <w:rPr>
             <w:rFonts w:ascii="Helvetica" w:eastAsia="Times New Roman" w:hAnsi="Helvetica" w:cs="Helvetica"/>
@@ -935,7 +854,6 @@
           </w:rPr>
           <w:t>upload.png</w:t>
         </w:r>
-        <w:proofErr w:type="gramEnd"/>
       </w:hyperlink>
       <w:r>
         <w:rPr>
@@ -998,45 +916,14 @@
           <w:szCs w:val="21"/>
         </w:rPr>
       </w:pPr>
-      <w:proofErr w:type="gramStart"/>
-      <w:r>
-        <w:rPr>
-          <w:rFonts w:ascii="Helvetica" w:eastAsia="Times New Roman" w:hAnsi="Helvetica" w:cs="Helvetica"/>
-          <w:color w:val="333333"/>
-          <w:sz w:val="21"/>
-          <w:szCs w:val="21"/>
-        </w:rPr>
-        <w:t>on</w:t>
-      </w:r>
-      <w:proofErr w:type="gramEnd"/>
-      <w:r>
-        <w:rPr>
-          <w:rFonts w:ascii="Helvetica" w:eastAsia="Times New Roman" w:hAnsi="Helvetica" w:cs="Helvetica"/>
-          <w:color w:val="333333"/>
-          <w:sz w:val="21"/>
-          <w:szCs w:val="21"/>
-        </w:rPr>
-        <w:t xml:space="preserve"> Manage </w:t>
-      </w:r>
-      <w:proofErr w:type="spellStart"/>
-      <w:r>
-        <w:rPr>
-          <w:rFonts w:ascii="Helvetica" w:eastAsia="Times New Roman" w:hAnsi="Helvetica" w:cs="Helvetica"/>
-          <w:color w:val="333333"/>
-          <w:sz w:val="21"/>
-          <w:szCs w:val="21"/>
-        </w:rPr>
-        <w:t>Nuget</w:t>
-      </w:r>
-      <w:proofErr w:type="spellEnd"/>
-      <w:r>
-        <w:rPr>
-          <w:rFonts w:ascii="Helvetica" w:eastAsia="Times New Roman" w:hAnsi="Helvetica" w:cs="Helvetica"/>
-          <w:color w:val="333333"/>
-          <w:sz w:val="21"/>
-          <w:szCs w:val="21"/>
-        </w:rPr>
-        <w:t xml:space="preserve"> Packages, there could be an option of 'Restore' if there are package errors</w:t>
+      <w:r>
+        <w:rPr>
+          <w:rFonts w:ascii="Helvetica" w:eastAsia="Times New Roman" w:hAnsi="Helvetica" w:cs="Helvetica"/>
+          <w:color w:val="333333"/>
+          <w:sz w:val="21"/>
+          <w:szCs w:val="21"/>
+        </w:rPr>
+        <w:t>on Manage Nuget Packages, there could be an option of 'Restore' if there are package errors</w:t>
       </w:r>
     </w:p>
     <w:p>
@@ -1050,25 +937,14 @@
           <w:szCs w:val="21"/>
         </w:rPr>
       </w:pPr>
-      <w:proofErr w:type="gramStart"/>
-      <w:r>
-        <w:rPr>
-          <w:rFonts w:ascii="Helvetica" w:eastAsia="Times New Roman" w:hAnsi="Helvetica" w:cs="Helvetica"/>
-          <w:color w:val="333333"/>
-          <w:sz w:val="21"/>
-          <w:szCs w:val="21"/>
-        </w:rPr>
-        <w:t>do</w:t>
-      </w:r>
-      <w:proofErr w:type="gramEnd"/>
-      <w:r>
-        <w:rPr>
-          <w:rFonts w:ascii="Helvetica" w:eastAsia="Times New Roman" w:hAnsi="Helvetica" w:cs="Helvetica"/>
-          <w:color w:val="333333"/>
-          <w:sz w:val="21"/>
-          <w:szCs w:val="21"/>
-        </w:rPr>
-        <w:t xml:space="preserve"> you see such an option?</w:t>
+      <w:r>
+        <w:rPr>
+          <w:rFonts w:ascii="Helvetica" w:eastAsia="Times New Roman" w:hAnsi="Helvetica" w:cs="Helvetica"/>
+          <w:color w:val="333333"/>
+          <w:sz w:val="21"/>
+          <w:szCs w:val="21"/>
+        </w:rPr>
+        <w:t>do you see such an option?</w:t>
       </w:r>
     </w:p>
     <w:p>
@@ -1121,25 +997,14 @@
           <w:szCs w:val="21"/>
         </w:rPr>
       </w:pPr>
-      <w:proofErr w:type="gramStart"/>
-      <w:r>
-        <w:rPr>
-          <w:rFonts w:ascii="Helvetica" w:eastAsia="Times New Roman" w:hAnsi="Helvetica" w:cs="Helvetica"/>
-          <w:color w:val="333333"/>
-          <w:sz w:val="21"/>
-          <w:szCs w:val="21"/>
-        </w:rPr>
-        <w:t>yeah</w:t>
-      </w:r>
-      <w:proofErr w:type="gramEnd"/>
-      <w:r>
-        <w:rPr>
-          <w:rFonts w:ascii="Helvetica" w:eastAsia="Times New Roman" w:hAnsi="Helvetica" w:cs="Helvetica"/>
-          <w:color w:val="333333"/>
-          <w:sz w:val="21"/>
-          <w:szCs w:val="21"/>
-        </w:rPr>
-        <w:t>, let me try it</w:t>
+      <w:r>
+        <w:rPr>
+          <w:rFonts w:ascii="Helvetica" w:eastAsia="Times New Roman" w:hAnsi="Helvetica" w:cs="Helvetica"/>
+          <w:color w:val="333333"/>
+          <w:sz w:val="21"/>
+          <w:szCs w:val="21"/>
+        </w:rPr>
+        <w:t>yeah, let me try it</w:t>
       </w:r>
     </w:p>
     <w:p>
@@ -1268,7 +1133,6 @@
         </w:rPr>
       </w:pPr>
       <w:hyperlink r:id="rId12" w:tgtFrame="_blank" w:history="1">
-        <w:proofErr w:type="gramStart"/>
         <w:r>
           <w:rPr>
             <w:rFonts w:ascii="Helvetica" w:eastAsia="Times New Roman" w:hAnsi="Helvetica" w:cs="Helvetica"/>
@@ -1279,7 +1143,6 @@
           </w:rPr>
           <w:t>upload.png</w:t>
         </w:r>
-        <w:proofErr w:type="gramEnd"/>
       </w:hyperlink>
       <w:r>
         <w:rPr>
@@ -1302,25 +1165,14 @@
           <w:szCs w:val="21"/>
         </w:rPr>
       </w:pPr>
-      <w:proofErr w:type="gramStart"/>
-      <w:r>
-        <w:rPr>
-          <w:rFonts w:ascii="Helvetica" w:eastAsia="Times New Roman" w:hAnsi="Helvetica" w:cs="Helvetica"/>
-          <w:color w:val="333333"/>
-          <w:sz w:val="21"/>
-          <w:szCs w:val="21"/>
-        </w:rPr>
-        <w:t>got</w:t>
-      </w:r>
-      <w:proofErr w:type="gramEnd"/>
-      <w:r>
-        <w:rPr>
-          <w:rFonts w:ascii="Helvetica" w:eastAsia="Times New Roman" w:hAnsi="Helvetica" w:cs="Helvetica"/>
-          <w:color w:val="333333"/>
-          <w:sz w:val="21"/>
-          <w:szCs w:val="21"/>
-        </w:rPr>
-        <w:t xml:space="preserve"> this error</w:t>
+      <w:r>
+        <w:rPr>
+          <w:rFonts w:ascii="Helvetica" w:eastAsia="Times New Roman" w:hAnsi="Helvetica" w:cs="Helvetica"/>
+          <w:color w:val="333333"/>
+          <w:sz w:val="21"/>
+          <w:szCs w:val="21"/>
+        </w:rPr>
+        <w:t>got this error</w:t>
       </w:r>
     </w:p>
     <w:p>
@@ -1385,25 +1237,14 @@
           <w:szCs w:val="21"/>
         </w:rPr>
       </w:pPr>
-      <w:proofErr w:type="gramStart"/>
-      <w:r>
-        <w:rPr>
-          <w:rFonts w:ascii="Helvetica" w:eastAsia="Times New Roman" w:hAnsi="Helvetica" w:cs="Helvetica"/>
-          <w:color w:val="333333"/>
-          <w:sz w:val="21"/>
-          <w:szCs w:val="21"/>
-        </w:rPr>
-        <w:t>the</w:t>
-      </w:r>
-      <w:proofErr w:type="gramEnd"/>
-      <w:r>
-        <w:rPr>
-          <w:rFonts w:ascii="Helvetica" w:eastAsia="Times New Roman" w:hAnsi="Helvetica" w:cs="Helvetica"/>
-          <w:color w:val="333333"/>
-          <w:sz w:val="21"/>
-          <w:szCs w:val="21"/>
-        </w:rPr>
-        <w:t xml:space="preserve"> first one can be ignored, I also get that</w:t>
+      <w:r>
+        <w:rPr>
+          <w:rFonts w:ascii="Helvetica" w:eastAsia="Times New Roman" w:hAnsi="Helvetica" w:cs="Helvetica"/>
+          <w:color w:val="333333"/>
+          <w:sz w:val="21"/>
+          <w:szCs w:val="21"/>
+        </w:rPr>
+        <w:t>the first one can be ignored, I also get that</w:t>
       </w:r>
     </w:p>
     <w:p>
@@ -1456,25 +1297,14 @@
           <w:szCs w:val="21"/>
         </w:rPr>
       </w:pPr>
-      <w:proofErr w:type="gramStart"/>
-      <w:r>
-        <w:rPr>
-          <w:rFonts w:ascii="Helvetica" w:eastAsia="Times New Roman" w:hAnsi="Helvetica" w:cs="Helvetica"/>
-          <w:color w:val="333333"/>
-          <w:sz w:val="21"/>
-          <w:szCs w:val="21"/>
-        </w:rPr>
-        <w:t>you</w:t>
-      </w:r>
-      <w:proofErr w:type="gramEnd"/>
-      <w:r>
-        <w:rPr>
-          <w:rFonts w:ascii="Helvetica" w:eastAsia="Times New Roman" w:hAnsi="Helvetica" w:cs="Helvetica"/>
-          <w:color w:val="333333"/>
-          <w:sz w:val="21"/>
-          <w:szCs w:val="21"/>
-        </w:rPr>
-        <w:t xml:space="preserve"> mean the error?</w:t>
+      <w:r>
+        <w:rPr>
+          <w:rFonts w:ascii="Helvetica" w:eastAsia="Times New Roman" w:hAnsi="Helvetica" w:cs="Helvetica"/>
+          <w:color w:val="333333"/>
+          <w:sz w:val="21"/>
+          <w:szCs w:val="21"/>
+        </w:rPr>
+        <w:t>you mean the error?</w:t>
       </w:r>
     </w:p>
     <w:p>
@@ -1527,7 +1357,6 @@
           <w:szCs w:val="21"/>
         </w:rPr>
       </w:pPr>
-      <w:proofErr w:type="gramStart"/>
       <w:r>
         <w:rPr>
           <w:rFonts w:ascii="Helvetica" w:eastAsia="Times New Roman" w:hAnsi="Helvetica" w:cs="Helvetica"/>
@@ -1537,7 +1366,6 @@
         </w:rPr>
         <w:t>yes</w:t>
       </w:r>
-      <w:proofErr w:type="gramEnd"/>
     </w:p>
     <w:p>
       <w:pPr>
@@ -1601,25 +1429,14 @@
           <w:szCs w:val="21"/>
         </w:rPr>
       </w:pPr>
-      <w:proofErr w:type="gramStart"/>
-      <w:r>
-        <w:rPr>
-          <w:rFonts w:ascii="Helvetica" w:eastAsia="Times New Roman" w:hAnsi="Helvetica" w:cs="Helvetica"/>
-          <w:color w:val="333333"/>
-          <w:sz w:val="21"/>
-          <w:szCs w:val="21"/>
-        </w:rPr>
-        <w:t>set</w:t>
-      </w:r>
-      <w:proofErr w:type="gramEnd"/>
-      <w:r>
-        <w:rPr>
-          <w:rFonts w:ascii="Helvetica" w:eastAsia="Times New Roman" w:hAnsi="Helvetica" w:cs="Helvetica"/>
-          <w:color w:val="333333"/>
-          <w:sz w:val="21"/>
-          <w:szCs w:val="21"/>
-        </w:rPr>
-        <w:t xml:space="preserve"> the API Test project as a startup project</w:t>
+      <w:r>
+        <w:rPr>
+          <w:rFonts w:ascii="Helvetica" w:eastAsia="Times New Roman" w:hAnsi="Helvetica" w:cs="Helvetica"/>
+          <w:color w:val="333333"/>
+          <w:sz w:val="21"/>
+          <w:szCs w:val="21"/>
+        </w:rPr>
+        <w:t>set the API Test project as a startup project</w:t>
       </w:r>
       <w:r>
         <w:rPr>
@@ -1644,45 +1461,14 @@
           <w:u w:val="single"/>
         </w:rPr>
       </w:pPr>
-      <w:proofErr w:type="gramStart"/>
-      <w:r>
-        <w:rPr>
-          <w:rFonts w:ascii="Helvetica" w:eastAsia="Times New Roman" w:hAnsi="Helvetica" w:cs="Helvetica"/>
-          <w:color w:val="333333"/>
-          <w:sz w:val="21"/>
-          <w:szCs w:val="21"/>
-        </w:rPr>
-        <w:t>also</w:t>
-      </w:r>
-      <w:proofErr w:type="gramEnd"/>
-      <w:r>
-        <w:rPr>
-          <w:rFonts w:ascii="Helvetica" w:eastAsia="Times New Roman" w:hAnsi="Helvetica" w:cs="Helvetica"/>
-          <w:color w:val="333333"/>
-          <w:sz w:val="21"/>
-          <w:szCs w:val="21"/>
-        </w:rPr>
-        <w:t xml:space="preserve">, verify that the source of ShareFile </w:t>
-      </w:r>
-      <w:proofErr w:type="spellStart"/>
-      <w:r>
-        <w:rPr>
-          <w:rFonts w:ascii="Helvetica" w:eastAsia="Times New Roman" w:hAnsi="Helvetica" w:cs="Helvetica"/>
-          <w:color w:val="333333"/>
-          <w:sz w:val="21"/>
-          <w:szCs w:val="21"/>
-        </w:rPr>
-        <w:t>NuGet</w:t>
-      </w:r>
-      <w:proofErr w:type="spellEnd"/>
-      <w:r>
-        <w:rPr>
-          <w:rFonts w:ascii="Helvetica" w:eastAsia="Times New Roman" w:hAnsi="Helvetica" w:cs="Helvetica"/>
-          <w:color w:val="333333"/>
-          <w:sz w:val="21"/>
-          <w:szCs w:val="21"/>
-        </w:rPr>
-        <w:t xml:space="preserve"> Server is </w:t>
+      <w:r>
+        <w:rPr>
+          <w:rFonts w:ascii="Helvetica" w:eastAsia="Times New Roman" w:hAnsi="Helvetica" w:cs="Helvetica"/>
+          <w:color w:val="333333"/>
+          <w:sz w:val="21"/>
+          <w:szCs w:val="21"/>
+        </w:rPr>
+        <w:t>also, verify that the source of ShareFile NuGet Server is </w:t>
       </w:r>
       <w:hyperlink r:id="rId13" w:tgtFrame="_blank" w:history="1">
         <w:r>
@@ -1720,8 +1506,6 @@
           <w:szCs w:val="21"/>
         </w:rPr>
       </w:pPr>
-      <w:bookmarkStart w:id="0" w:name="_GoBack"/>
-      <w:bookmarkEnd w:id="0"/>
     </w:p>
     <w:p>
       <w:pPr>
@@ -1902,25 +1686,14 @@
           <w:szCs w:val="21"/>
         </w:rPr>
       </w:pPr>
-      <w:proofErr w:type="gramStart"/>
-      <w:r>
-        <w:rPr>
-          <w:rFonts w:ascii="Helvetica" w:eastAsia="Times New Roman" w:hAnsi="Helvetica" w:cs="Helvetica"/>
-          <w:color w:val="333333"/>
-          <w:sz w:val="21"/>
-          <w:szCs w:val="21"/>
-        </w:rPr>
-        <w:t>hmm</w:t>
-      </w:r>
-      <w:proofErr w:type="gramEnd"/>
-      <w:r>
-        <w:rPr>
-          <w:rFonts w:ascii="Helvetica" w:eastAsia="Times New Roman" w:hAnsi="Helvetica" w:cs="Helvetica"/>
-          <w:color w:val="333333"/>
-          <w:sz w:val="21"/>
-          <w:szCs w:val="21"/>
-        </w:rPr>
-        <w:t>... this is after I added the source, but still got same issue</w:t>
+      <w:r>
+        <w:rPr>
+          <w:rFonts w:ascii="Helvetica" w:eastAsia="Times New Roman" w:hAnsi="Helvetica" w:cs="Helvetica"/>
+          <w:color w:val="333333"/>
+          <w:sz w:val="21"/>
+          <w:szCs w:val="21"/>
+        </w:rPr>
+        <w:t>hmm... this is after I added the source, but still got same issue</w:t>
       </w:r>
     </w:p>
     <w:p>
@@ -2049,7 +1822,6 @@
         </w:rPr>
       </w:pPr>
       <w:hyperlink r:id="rId18" w:tgtFrame="_blank" w:history="1">
-        <w:proofErr w:type="gramStart"/>
         <w:r>
           <w:rPr>
             <w:rFonts w:ascii="Helvetica" w:eastAsia="Times New Roman" w:hAnsi="Helvetica" w:cs="Helvetica"/>
@@ -2060,7 +1832,6 @@
           </w:rPr>
           <w:t>upload.png</w:t>
         </w:r>
-        <w:proofErr w:type="gramEnd"/>
       </w:hyperlink>
       <w:r>
         <w:rPr>
@@ -2122,25 +1893,14 @@
           <w:szCs w:val="21"/>
         </w:rPr>
       </w:pPr>
-      <w:proofErr w:type="gramStart"/>
-      <w:r>
-        <w:rPr>
-          <w:rFonts w:ascii="Helvetica" w:eastAsia="Times New Roman" w:hAnsi="Helvetica" w:cs="Helvetica"/>
-          <w:color w:val="333333"/>
-          <w:sz w:val="21"/>
-          <w:szCs w:val="21"/>
-        </w:rPr>
-        <w:t>that's</w:t>
-      </w:r>
-      <w:proofErr w:type="gramEnd"/>
-      <w:r>
-        <w:rPr>
-          <w:rFonts w:ascii="Helvetica" w:eastAsia="Times New Roman" w:hAnsi="Helvetica" w:cs="Helvetica"/>
-          <w:color w:val="333333"/>
-          <w:sz w:val="21"/>
-          <w:szCs w:val="21"/>
-        </w:rPr>
-        <w:t xml:space="preserve"> strange</w:t>
+      <w:r>
+        <w:rPr>
+          <w:rFonts w:ascii="Helvetica" w:eastAsia="Times New Roman" w:hAnsi="Helvetica" w:cs="Helvetica"/>
+          <w:color w:val="333333"/>
+          <w:sz w:val="21"/>
+          <w:szCs w:val="21"/>
+        </w:rPr>
+        <w:t>that's strange</w:t>
       </w:r>
     </w:p>
     <w:p>
@@ -2193,66 +1953,35 @@
           <w:szCs w:val="21"/>
         </w:rPr>
       </w:pPr>
-      <w:proofErr w:type="gramStart"/>
-      <w:r>
-        <w:rPr>
-          <w:rFonts w:ascii="Helvetica" w:eastAsia="Times New Roman" w:hAnsi="Helvetica" w:cs="Helvetica"/>
-          <w:color w:val="333333"/>
-          <w:sz w:val="21"/>
-          <w:szCs w:val="21"/>
-        </w:rPr>
-        <w:t>hmm</w:t>
-      </w:r>
-      <w:proofErr w:type="gramEnd"/>
-      <w:r>
-        <w:rPr>
-          <w:rFonts w:ascii="Helvetica" w:eastAsia="Times New Roman" w:hAnsi="Helvetica" w:cs="Helvetica"/>
-          <w:color w:val="333333"/>
-          <w:sz w:val="21"/>
-          <w:szCs w:val="21"/>
-        </w:rPr>
-        <w:t>... wait</w:t>
-      </w:r>
-    </w:p>
-    <w:p>
-      <w:pPr>
-        <w:shd w:val="clear" w:color="auto" w:fill="E0EAF3"/>
-        <w:spacing w:after="0" w:line="300" w:lineRule="atLeast"/>
-        <w:rPr>
-          <w:rFonts w:ascii="Helvetica" w:eastAsia="Times New Roman" w:hAnsi="Helvetica" w:cs="Helvetica"/>
-          <w:color w:val="333333"/>
-          <w:sz w:val="21"/>
-          <w:szCs w:val="21"/>
-        </w:rPr>
-      </w:pPr>
-      <w:r>
-        <w:rPr>
-          <w:rFonts w:ascii="Helvetica" w:eastAsia="Times New Roman" w:hAnsi="Helvetica" w:cs="Helvetica"/>
-          <w:color w:val="333333"/>
-          <w:sz w:val="21"/>
-          <w:szCs w:val="21"/>
-        </w:rPr>
-        <w:t xml:space="preserve">it does help a lot dropped from 2000+ errors to 2, this is all the errors I am getting now (compile </w:t>
-      </w:r>
-      <w:proofErr w:type="spellStart"/>
-      <w:r>
-        <w:rPr>
-          <w:rFonts w:ascii="Helvetica" w:eastAsia="Times New Roman" w:hAnsi="Helvetica" w:cs="Helvetica"/>
-          <w:color w:val="333333"/>
-          <w:sz w:val="21"/>
-          <w:szCs w:val="21"/>
-        </w:rPr>
-        <w:t>api</w:t>
-      </w:r>
-      <w:proofErr w:type="spellEnd"/>
-      <w:r>
-        <w:rPr>
-          <w:rFonts w:ascii="Helvetica" w:eastAsia="Times New Roman" w:hAnsi="Helvetica" w:cs="Helvetica"/>
-          <w:color w:val="333333"/>
-          <w:sz w:val="21"/>
-          <w:szCs w:val="21"/>
-        </w:rPr>
-        <w:t xml:space="preserve"> test first then the solution like you suggested)</w:t>
+      <w:r>
+        <w:rPr>
+          <w:rFonts w:ascii="Helvetica" w:eastAsia="Times New Roman" w:hAnsi="Helvetica" w:cs="Helvetica"/>
+          <w:color w:val="333333"/>
+          <w:sz w:val="21"/>
+          <w:szCs w:val="21"/>
+        </w:rPr>
+        <w:t>hmm... wait</w:t>
+      </w:r>
+    </w:p>
+    <w:p>
+      <w:pPr>
+        <w:shd w:val="clear" w:color="auto" w:fill="E0EAF3"/>
+        <w:spacing w:after="0" w:line="300" w:lineRule="atLeast"/>
+        <w:rPr>
+          <w:rFonts w:ascii="Helvetica" w:eastAsia="Times New Roman" w:hAnsi="Helvetica" w:cs="Helvetica"/>
+          <w:color w:val="333333"/>
+          <w:sz w:val="21"/>
+          <w:szCs w:val="21"/>
+        </w:rPr>
+      </w:pPr>
+      <w:r>
+        <w:rPr>
+          <w:rFonts w:ascii="Helvetica" w:eastAsia="Times New Roman" w:hAnsi="Helvetica" w:cs="Helvetica"/>
+          <w:color w:val="333333"/>
+          <w:sz w:val="21"/>
+          <w:szCs w:val="21"/>
+        </w:rPr>
+        <w:t>it does help a lot dropped from 2000+ errors to 2, this is all the errors I am getting now (compile api test first then the solution like you suggested)</w:t>
       </w:r>
     </w:p>
     <w:p>
@@ -2381,7 +2110,6 @@
         </w:rPr>
       </w:pPr>
       <w:hyperlink r:id="rId21" w:tgtFrame="_blank" w:history="1">
-        <w:proofErr w:type="gramStart"/>
         <w:r>
           <w:rPr>
             <w:rFonts w:ascii="Helvetica" w:eastAsia="Times New Roman" w:hAnsi="Helvetica" w:cs="Helvetica"/>
@@ -2392,7 +2120,6 @@
           </w:rPr>
           <w:t>upload.png</w:t>
         </w:r>
-        <w:proofErr w:type="gramEnd"/>
       </w:hyperlink>
       <w:r>
         <w:rPr>
@@ -2454,25 +2181,14 @@
           <w:szCs w:val="21"/>
         </w:rPr>
       </w:pPr>
-      <w:proofErr w:type="gramStart"/>
-      <w:r>
-        <w:rPr>
-          <w:rFonts w:ascii="Helvetica" w:eastAsia="Times New Roman" w:hAnsi="Helvetica" w:cs="Helvetica"/>
-          <w:color w:val="333333"/>
-          <w:sz w:val="21"/>
-          <w:szCs w:val="21"/>
-        </w:rPr>
-        <w:t>in</w:t>
-      </w:r>
-      <w:proofErr w:type="gramEnd"/>
-      <w:r>
-        <w:rPr>
-          <w:rFonts w:ascii="Helvetica" w:eastAsia="Times New Roman" w:hAnsi="Helvetica" w:cs="Helvetica"/>
-          <w:color w:val="333333"/>
-          <w:sz w:val="21"/>
-          <w:szCs w:val="21"/>
-        </w:rPr>
-        <w:t xml:space="preserve"> the configuration manager, is the tests project selected to build?</w:t>
+      <w:r>
+        <w:rPr>
+          <w:rFonts w:ascii="Helvetica" w:eastAsia="Times New Roman" w:hAnsi="Helvetica" w:cs="Helvetica"/>
+          <w:color w:val="333333"/>
+          <w:sz w:val="21"/>
+          <w:szCs w:val="21"/>
+        </w:rPr>
+        <w:t>in the configuration manager, is the tests project selected to build?</w:t>
       </w:r>
     </w:p>
     <w:p>
@@ -2486,25 +2202,14 @@
           <w:szCs w:val="21"/>
         </w:rPr>
       </w:pPr>
-      <w:proofErr w:type="gramStart"/>
-      <w:r>
-        <w:rPr>
-          <w:rFonts w:ascii="Helvetica" w:eastAsia="Times New Roman" w:hAnsi="Helvetica" w:cs="Helvetica"/>
-          <w:color w:val="333333"/>
-          <w:sz w:val="21"/>
-          <w:szCs w:val="21"/>
-        </w:rPr>
-        <w:t>try</w:t>
-      </w:r>
-      <w:proofErr w:type="gramEnd"/>
-      <w:r>
-        <w:rPr>
-          <w:rFonts w:ascii="Helvetica" w:eastAsia="Times New Roman" w:hAnsi="Helvetica" w:cs="Helvetica"/>
-          <w:color w:val="333333"/>
-          <w:sz w:val="21"/>
-          <w:szCs w:val="21"/>
-        </w:rPr>
-        <w:t xml:space="preserve"> cleaning the project and building it</w:t>
+      <w:r>
+        <w:rPr>
+          <w:rFonts w:ascii="Helvetica" w:eastAsia="Times New Roman" w:hAnsi="Helvetica" w:cs="Helvetica"/>
+          <w:color w:val="333333"/>
+          <w:sz w:val="21"/>
+          <w:szCs w:val="21"/>
+        </w:rPr>
+        <w:t>try cleaning the project and building it</w:t>
       </w:r>
     </w:p>
     <w:p>
@@ -2538,27 +2243,7 @@
           <w:szCs w:val="17"/>
         </w:rPr>
         <w:lastRenderedPageBreak/>
-        <w:t>Go to “Build” -&gt; “Configuration Manager” -&gt; check the “</w:t>
-      </w:r>
-      <w:proofErr w:type="spellStart"/>
-      <w:r>
-        <w:rPr>
-          <w:rFonts w:ascii="Helvetica" w:eastAsia="Times New Roman" w:hAnsi="Helvetica" w:cs="Helvetica"/>
-          <w:color w:val="999999"/>
-          <w:sz w:val="17"/>
-          <w:szCs w:val="17"/>
-        </w:rPr>
-        <w:t>Web.server.tests</w:t>
-      </w:r>
-      <w:proofErr w:type="spellEnd"/>
-      <w:r>
-        <w:rPr>
-          <w:rFonts w:ascii="Helvetica" w:eastAsia="Times New Roman" w:hAnsi="Helvetica" w:cs="Helvetica"/>
-          <w:color w:val="999999"/>
-          <w:sz w:val="17"/>
-          <w:szCs w:val="17"/>
-        </w:rPr>
-        <w:t>”</w:t>
+        <w:t>Go to “Build” -&gt; “Configuration Manager” -&gt; check the “Web.server.tests”</w:t>
       </w:r>
     </w:p>
     <w:p>
@@ -2639,7 +2324,6 @@
         </w:rPr>
       </w:pPr>
       <w:hyperlink r:id="rId23" w:tgtFrame="_blank" w:history="1">
-        <w:proofErr w:type="gramStart"/>
         <w:r>
           <w:rPr>
             <w:rFonts w:ascii="Helvetica" w:eastAsia="Times New Roman" w:hAnsi="Helvetica" w:cs="Helvetica"/>
@@ -2650,7 +2334,6 @@
           </w:rPr>
           <w:t>upload.png</w:t>
         </w:r>
-        <w:proofErr w:type="gramEnd"/>
       </w:hyperlink>
       <w:r>
         <w:rPr>
@@ -2782,29 +2465,7 @@
           <w:szCs w:val="21"/>
           <w:shd w:val="clear" w:color="auto" w:fill="FFFFFF"/>
         </w:rPr>
-        <w:t xml:space="preserve">In file </w:t>
-      </w:r>
-      <w:proofErr w:type="gramStart"/>
-      <w:r>
-        <w:rPr>
-          <w:rFonts w:ascii="Helvetica" w:eastAsia="Times New Roman" w:hAnsi="Helvetica" w:cs="Helvetica"/>
-          <w:color w:val="707070"/>
-          <w:sz w:val="21"/>
-          <w:szCs w:val="21"/>
-          <w:shd w:val="clear" w:color="auto" w:fill="FFFFFF"/>
-        </w:rPr>
-        <w:t>APITestConfig.xml ,</w:t>
-      </w:r>
-      <w:proofErr w:type="gramEnd"/>
-      <w:r>
-        <w:rPr>
-          <w:rFonts w:ascii="Helvetica" w:eastAsia="Times New Roman" w:hAnsi="Helvetica" w:cs="Helvetica"/>
-          <w:color w:val="707070"/>
-          <w:sz w:val="21"/>
-          <w:szCs w:val="21"/>
-          <w:shd w:val="clear" w:color="auto" w:fill="FFFFFF"/>
-        </w:rPr>
-        <w:t xml:space="preserve">  need to change “account” which is the subdomain/release branch that you are testing again with –</w:t>
+        <w:t>In file APITestConfig.xml ,  need to change “account” which is the subdomain/release branch that you are testing again with –</w:t>
       </w:r>
     </w:p>
     <w:p>
@@ -2843,7 +2504,6 @@
         </w:rPr>
         <w:t>&lt;</w:t>
       </w:r>
-      <w:proofErr w:type="spellStart"/>
       <w:r>
         <w:rPr>
           <w:rFonts w:ascii="Courier New" w:hAnsi="Courier New" w:cs="Courier New"/>
@@ -2854,7 +2514,6 @@
         </w:rPr>
         <w:t>ShareFileAPITest</w:t>
       </w:r>
-      <w:proofErr w:type="spellEnd"/>
       <w:r>
         <w:rPr>
           <w:rFonts w:ascii="Courier New" w:hAnsi="Courier New" w:cs="Courier New"/>
@@ -2888,9 +2547,18 @@
           <w:szCs w:val="24"/>
           <w:highlight w:val="white"/>
         </w:rPr>
-        <w:t xml:space="preserve">  </w:t>
-      </w:r>
-      <w:proofErr w:type="gramStart"/>
+        <w:t xml:space="preserve">  &lt;!--</w:t>
+      </w:r>
+      <w:r>
+        <w:rPr>
+          <w:rFonts w:ascii="Courier New" w:hAnsi="Courier New" w:cs="Courier New"/>
+          <w:color w:val="008000"/>
+          <w:sz w:val="24"/>
+          <w:szCs w:val="24"/>
+          <w:highlight w:val="white"/>
+        </w:rPr>
+        <w:t xml:space="preserve"> Any of the setting are optional </w:t>
+      </w:r>
       <w:r>
         <w:rPr>
           <w:rFonts w:ascii="Courier New" w:hAnsi="Courier New" w:cs="Courier New"/>
@@ -2899,9 +2567,33 @@
           <w:szCs w:val="24"/>
           <w:highlight w:val="white"/>
         </w:rPr>
-        <w:t>&lt;!--</w:t>
-      </w:r>
-      <w:proofErr w:type="gramEnd"/>
+        <w:t>--&gt;</w:t>
+      </w:r>
+    </w:p>
+    <w:p>
+      <w:pPr>
+        <w:autoSpaceDE w:val="0"/>
+        <w:autoSpaceDN w:val="0"/>
+        <w:adjustRightInd w:val="0"/>
+        <w:spacing w:after="0" w:line="240" w:lineRule="auto"/>
+        <w:rPr>
+          <w:rFonts w:ascii="Courier New" w:hAnsi="Courier New" w:cs="Courier New"/>
+          <w:color w:val="000000"/>
+          <w:sz w:val="24"/>
+          <w:szCs w:val="24"/>
+          <w:highlight w:val="white"/>
+        </w:rPr>
+      </w:pPr>
+      <w:r>
+        <w:rPr>
+          <w:rFonts w:ascii="Courier New" w:hAnsi="Courier New" w:cs="Courier New"/>
+          <w:color w:val="0000FF"/>
+          <w:sz w:val="24"/>
+          <w:szCs w:val="24"/>
+          <w:highlight w:val="white"/>
+        </w:rPr>
+        <w:t xml:space="preserve">  &lt;!--</w:t>
+      </w:r>
       <w:r>
         <w:rPr>
           <w:rFonts w:ascii="Courier New" w:hAnsi="Courier New" w:cs="Courier New"/>
@@ -2910,7 +2602,57 @@
           <w:szCs w:val="24"/>
           <w:highlight w:val="white"/>
         </w:rPr>
-        <w:t xml:space="preserve"> Any of the setting are optional </w:t>
+        <w:t xml:space="preserve"> Test url(s) are configured through /urls: command line parameters, or SF-ApiTestUrls environment variable.</w:t>
+      </w:r>
+    </w:p>
+    <w:p>
+      <w:pPr>
+        <w:autoSpaceDE w:val="0"/>
+        <w:autoSpaceDN w:val="0"/>
+        <w:adjustRightInd w:val="0"/>
+        <w:spacing w:after="0" w:line="240" w:lineRule="auto"/>
+        <w:rPr>
+          <w:rFonts w:ascii="Courier New" w:hAnsi="Courier New" w:cs="Courier New"/>
+          <w:color w:val="000000"/>
+          <w:sz w:val="24"/>
+          <w:szCs w:val="24"/>
+          <w:highlight w:val="white"/>
+        </w:rPr>
+      </w:pPr>
+      <w:r>
+        <w:rPr>
+          <w:rFonts w:ascii="Courier New" w:hAnsi="Courier New" w:cs="Courier New"/>
+          <w:color w:val="008000"/>
+          <w:sz w:val="24"/>
+          <w:szCs w:val="24"/>
+          <w:highlight w:val="white"/>
+        </w:rPr>
+        <w:t xml:space="preserve">       The default value is ConfigReader.ApiTestUrl_Default.</w:t>
+      </w:r>
+    </w:p>
+    <w:p>
+      <w:pPr>
+        <w:autoSpaceDE w:val="0"/>
+        <w:autoSpaceDN w:val="0"/>
+        <w:adjustRightInd w:val="0"/>
+        <w:spacing w:after="0" w:line="240" w:lineRule="auto"/>
+        <w:rPr>
+          <w:rFonts w:ascii="Courier New" w:hAnsi="Courier New" w:cs="Courier New"/>
+          <w:color w:val="000000"/>
+          <w:sz w:val="24"/>
+          <w:szCs w:val="24"/>
+          <w:highlight w:val="white"/>
+        </w:rPr>
+      </w:pPr>
+      <w:r>
+        <w:rPr>
+          <w:rFonts w:ascii="Courier New" w:hAnsi="Courier New" w:cs="Courier New"/>
+          <w:color w:val="008000"/>
+          <w:sz w:val="24"/>
+          <w:szCs w:val="24"/>
+          <w:highlight w:val="white"/>
+        </w:rPr>
+        <w:t xml:space="preserve">  </w:t>
       </w:r>
       <w:r>
         <w:rPr>
@@ -2945,9 +2687,18 @@
           <w:szCs w:val="24"/>
           <w:highlight w:val="white"/>
         </w:rPr>
-        <w:t xml:space="preserve">  </w:t>
-      </w:r>
-      <w:proofErr w:type="gramStart"/>
+        <w:t xml:space="preserve">  &lt;</w:t>
+      </w:r>
+      <w:r>
+        <w:rPr>
+          <w:rFonts w:ascii="Courier New" w:hAnsi="Courier New" w:cs="Courier New"/>
+          <w:color w:val="A31515"/>
+          <w:sz w:val="24"/>
+          <w:szCs w:val="24"/>
+          <w:highlight w:val="white"/>
+        </w:rPr>
+        <w:t>APITestUrl</w:t>
+      </w:r>
       <w:r>
         <w:rPr>
           <w:rFonts w:ascii="Courier New" w:hAnsi="Courier New" w:cs="Courier New"/>
@@ -2956,9 +2707,81 @@
           <w:szCs w:val="24"/>
           <w:highlight w:val="white"/>
         </w:rPr>
-        <w:t>&lt;!--</w:t>
-      </w:r>
-      <w:proofErr w:type="gramEnd"/>
+        <w:t>&gt;</w:t>
+      </w:r>
+      <w:commentRangeStart w:id="1"/>
+      <w:r>
+        <w:rPr>
+          <w:rFonts w:ascii="Courier New" w:hAnsi="Courier New" w:cs="Courier New"/>
+          <w:color w:val="000000"/>
+          <w:sz w:val="24"/>
+          <w:szCs w:val="24"/>
+          <w:highlight w:val="white"/>
+        </w:rPr>
+        <w:t>https://apiautomation111.sf-apitest.com</w:t>
+      </w:r>
+      <w:commentRangeEnd w:id="1"/>
+      <w:r>
+        <w:rPr>
+          <w:rStyle w:val="CommentReference"/>
+        </w:rPr>
+        <w:commentReference w:id="1"/>
+      </w:r>
+      <w:r>
+        <w:rPr>
+          <w:rFonts w:ascii="Courier New" w:hAnsi="Courier New" w:cs="Courier New"/>
+          <w:color w:val="0000FF"/>
+          <w:sz w:val="24"/>
+          <w:szCs w:val="24"/>
+          <w:highlight w:val="white"/>
+        </w:rPr>
+        <w:t>&lt;/</w:t>
+      </w:r>
+      <w:r>
+        <w:rPr>
+          <w:rFonts w:ascii="Courier New" w:hAnsi="Courier New" w:cs="Courier New"/>
+          <w:color w:val="A31515"/>
+          <w:sz w:val="24"/>
+          <w:szCs w:val="24"/>
+          <w:highlight w:val="white"/>
+        </w:rPr>
+        <w:t>APITestUrl</w:t>
+      </w:r>
+      <w:r>
+        <w:rPr>
+          <w:rFonts w:ascii="Courier New" w:hAnsi="Courier New" w:cs="Courier New"/>
+          <w:color w:val="0000FF"/>
+          <w:sz w:val="24"/>
+          <w:szCs w:val="24"/>
+          <w:highlight w:val="white"/>
+        </w:rPr>
+        <w:t>&gt;</w:t>
+      </w:r>
+    </w:p>
+    <w:p>
+      <w:pPr>
+        <w:autoSpaceDE w:val="0"/>
+        <w:autoSpaceDN w:val="0"/>
+        <w:adjustRightInd w:val="0"/>
+        <w:spacing w:after="0" w:line="240" w:lineRule="auto"/>
+        <w:rPr>
+          <w:rFonts w:ascii="Courier New" w:hAnsi="Courier New" w:cs="Courier New"/>
+          <w:color w:val="000000"/>
+          <w:sz w:val="24"/>
+          <w:szCs w:val="24"/>
+          <w:highlight w:val="white"/>
+        </w:rPr>
+      </w:pPr>
+      <w:r>
+        <w:rPr>
+          <w:rFonts w:ascii="Courier New" w:hAnsi="Courier New" w:cs="Courier New"/>
+          <w:color w:val="0000FF"/>
+          <w:sz w:val="24"/>
+          <w:szCs w:val="24"/>
+          <w:highlight w:val="white"/>
+        </w:rPr>
+        <w:t xml:space="preserve">  &lt;!--</w:t>
+      </w:r>
       <w:r>
         <w:rPr>
           <w:rFonts w:ascii="Courier New" w:hAnsi="Courier New" w:cs="Courier New"/>
@@ -2967,74 +2790,351 @@
           <w:szCs w:val="24"/>
           <w:highlight w:val="white"/>
         </w:rPr>
-        <w:t xml:space="preserve"> Test </w:t>
-      </w:r>
-      <w:proofErr w:type="spellStart"/>
+        <w:t xml:space="preserve"> credentials of the account admin </w:t>
+      </w:r>
       <w:r>
         <w:rPr>
           <w:rFonts w:ascii="Courier New" w:hAnsi="Courier New" w:cs="Courier New"/>
-          <w:color w:val="008000"/>
+          <w:color w:val="0000FF"/>
           <w:sz w:val="24"/>
           <w:szCs w:val="24"/>
           <w:highlight w:val="white"/>
         </w:rPr>
-        <w:t>url</w:t>
-      </w:r>
-      <w:proofErr w:type="spellEnd"/>
-      <w:r>
-        <w:rPr>
-          <w:rFonts w:ascii="Courier New" w:hAnsi="Courier New" w:cs="Courier New"/>
-          <w:color w:val="008000"/>
+        <w:t>--&gt;</w:t>
+      </w:r>
+    </w:p>
+    <w:p>
+      <w:pPr>
+        <w:spacing w:after="0" w:line="240" w:lineRule="auto"/>
+        <w:rPr>
+          <w:rFonts w:ascii="Helvetica" w:eastAsia="Times New Roman" w:hAnsi="Helvetica" w:cs="Helvetica"/>
+          <w:color w:val="707070"/>
+          <w:sz w:val="21"/>
+          <w:szCs w:val="21"/>
+          <w:shd w:val="clear" w:color="auto" w:fill="FFFFFF"/>
+        </w:rPr>
+      </w:pPr>
+    </w:p>
+    <w:p>
+      <w:pPr>
+        <w:spacing w:after="0" w:line="240" w:lineRule="auto"/>
+        <w:rPr>
+          <w:rFonts w:ascii="Helvetica" w:eastAsia="Times New Roman" w:hAnsi="Helvetica" w:cs="Helvetica"/>
+          <w:color w:val="707070"/>
+          <w:sz w:val="21"/>
+          <w:szCs w:val="21"/>
+          <w:shd w:val="clear" w:color="auto" w:fill="FFFFFF"/>
+        </w:rPr>
+      </w:pPr>
+    </w:p>
+    <w:p>
+      <w:pPr>
+        <w:spacing w:after="0" w:line="240" w:lineRule="auto"/>
+        <w:rPr>
+          <w:rFonts w:ascii="Helvetica" w:eastAsia="Times New Roman" w:hAnsi="Helvetica" w:cs="Helvetica"/>
+          <w:color w:val="707070"/>
+          <w:sz w:val="21"/>
+          <w:szCs w:val="21"/>
+          <w:shd w:val="clear" w:color="auto" w:fill="FFFFFF"/>
+        </w:rPr>
+      </w:pPr>
+      <w:r>
+        <w:rPr>
+          <w:rFonts w:ascii="Helvetica" w:eastAsia="Times New Roman" w:hAnsi="Helvetica" w:cs="Helvetica"/>
+          <w:color w:val="707070"/>
+          <w:sz w:val="21"/>
+          <w:szCs w:val="21"/>
+          <w:shd w:val="clear" w:color="auto" w:fill="FFFFFF"/>
+        </w:rPr>
+        <w:t>=====================</w:t>
+      </w:r>
+    </w:p>
+    <w:p>
+      <w:pPr>
+        <w:spacing w:after="0" w:line="240" w:lineRule="auto"/>
+        <w:rPr>
+          <w:rFonts w:ascii="Times New Roman" w:eastAsia="Times New Roman" w:hAnsi="Times New Roman" w:cs="Times New Roman"/>
           <w:sz w:val="24"/>
           <w:szCs w:val="24"/>
-          <w:highlight w:val="white"/>
-        </w:rPr>
-        <w:t>(s) are configured through /</w:t>
-      </w:r>
-      <w:proofErr w:type="spellStart"/>
-      <w:r>
-        <w:rPr>
-          <w:rFonts w:ascii="Courier New" w:hAnsi="Courier New" w:cs="Courier New"/>
-          <w:color w:val="008000"/>
-          <w:sz w:val="24"/>
-          <w:szCs w:val="24"/>
-          <w:highlight w:val="white"/>
-        </w:rPr>
-        <w:t>urls</w:t>
-      </w:r>
-      <w:proofErr w:type="spellEnd"/>
-      <w:r>
-        <w:rPr>
-          <w:rFonts w:ascii="Courier New" w:hAnsi="Courier New" w:cs="Courier New"/>
-          <w:color w:val="008000"/>
-          <w:sz w:val="24"/>
-          <w:szCs w:val="24"/>
-          <w:highlight w:val="white"/>
-        </w:rPr>
-        <w:t>: command line parameters, or SF-</w:t>
-      </w:r>
-      <w:proofErr w:type="spellStart"/>
-      <w:r>
-        <w:rPr>
-          <w:rFonts w:ascii="Courier New" w:hAnsi="Courier New" w:cs="Courier New"/>
-          <w:color w:val="008000"/>
-          <w:sz w:val="24"/>
-          <w:szCs w:val="24"/>
-          <w:highlight w:val="white"/>
-        </w:rPr>
-        <w:t>ApiTestUrls</w:t>
-      </w:r>
-      <w:proofErr w:type="spellEnd"/>
-      <w:r>
-        <w:rPr>
-          <w:rFonts w:ascii="Courier New" w:hAnsi="Courier New" w:cs="Courier New"/>
-          <w:color w:val="008000"/>
-          <w:sz w:val="24"/>
-          <w:szCs w:val="24"/>
-          <w:highlight w:val="white"/>
-        </w:rPr>
-        <w:t xml:space="preserve"> environment variable.</w:t>
-      </w:r>
+        </w:rPr>
+      </w:pPr>
+      <w:r>
+        <w:rPr>
+          <w:rFonts w:ascii="Helvetica" w:eastAsia="Times New Roman" w:hAnsi="Helvetica" w:cs="Helvetica"/>
+          <w:color w:val="707070"/>
+          <w:sz w:val="21"/>
+          <w:szCs w:val="21"/>
+          <w:shd w:val="clear" w:color="auto" w:fill="FFFFFF"/>
+        </w:rPr>
+        <w:t>Shubhangi Priya</w:t>
+      </w:r>
+      <w:r>
+        <w:rPr>
+          <w:rFonts w:ascii="Helvetica" w:eastAsia="Times New Roman" w:hAnsi="Helvetica" w:cs="Helvetica"/>
+          <w:color w:val="707070"/>
+          <w:sz w:val="17"/>
+          <w:szCs w:val="17"/>
+          <w:shd w:val="clear" w:color="auto" w:fill="FFFFFF"/>
+        </w:rPr>
+        <w:t>·</w:t>
+      </w:r>
+      <w:r>
+        <w:rPr>
+          <w:rFonts w:ascii="Helvetica" w:eastAsia="Times New Roman" w:hAnsi="Helvetica" w:cs="Helvetica"/>
+          <w:color w:val="999999"/>
+          <w:sz w:val="17"/>
+          <w:szCs w:val="17"/>
+          <w:shd w:val="clear" w:color="auto" w:fill="FFFFFF"/>
+        </w:rPr>
+        <w:t>Feb-4 1:31 PM</w:t>
+      </w:r>
+    </w:p>
+    <w:p>
+      <w:pPr>
+        <w:shd w:val="clear" w:color="auto" w:fill="FFFFFF"/>
+        <w:spacing w:after="75" w:line="300" w:lineRule="atLeast"/>
+        <w:rPr>
+          <w:rFonts w:ascii="Helvetica" w:eastAsia="Times New Roman" w:hAnsi="Helvetica" w:cs="Helvetica"/>
+          <w:color w:val="333333"/>
+          <w:sz w:val="21"/>
+          <w:szCs w:val="21"/>
+        </w:rPr>
+      </w:pPr>
+      <w:r>
+        <w:rPr>
+          <w:rFonts w:ascii="Helvetica" w:eastAsia="Times New Roman" w:hAnsi="Helvetica" w:cs="Helvetica"/>
+          <w:color w:val="333333"/>
+          <w:sz w:val="21"/>
+          <w:szCs w:val="21"/>
+        </w:rPr>
+        <w:t>for running the tests</w:t>
+      </w:r>
+    </w:p>
+    <w:p>
+      <w:pPr>
+        <w:shd w:val="clear" w:color="auto" w:fill="FFFFFF"/>
+        <w:spacing w:after="75" w:line="300" w:lineRule="atLeast"/>
+        <w:rPr>
+          <w:rFonts w:ascii="Helvetica" w:eastAsia="Times New Roman" w:hAnsi="Helvetica" w:cs="Helvetica"/>
+          <w:color w:val="333333"/>
+          <w:sz w:val="21"/>
+          <w:szCs w:val="21"/>
+        </w:rPr>
+      </w:pPr>
+      <w:r>
+        <w:rPr>
+          <w:rFonts w:ascii="Helvetica" w:eastAsia="Times New Roman" w:hAnsi="Helvetica" w:cs="Helvetica"/>
+          <w:color w:val="333333"/>
+          <w:sz w:val="21"/>
+          <w:szCs w:val="21"/>
+        </w:rPr>
+        <w:t>Right click on the test project, go to properties-&gt; Debug window.</w:t>
+      </w:r>
+      <w:r>
+        <w:rPr>
+          <w:rFonts w:ascii="Helvetica" w:eastAsia="Times New Roman" w:hAnsi="Helvetica" w:cs="Helvetica"/>
+          <w:color w:val="333333"/>
+          <w:sz w:val="21"/>
+          <w:szCs w:val="21"/>
+        </w:rPr>
+        <w:br/>
+        <w:t>In command line arguments, give: /run:ShareFile.Api.Web.Server.Tests.Items.HomeFolder(Admin).ItemsFileGet /exclude:KnownFailures,ConnectorTests,StorageZoneTests,Multitenant</w:t>
+      </w:r>
+      <w:r>
+        <w:rPr>
+          <w:rFonts w:ascii="Helvetica" w:eastAsia="Times New Roman" w:hAnsi="Helvetica" w:cs="Helvetica"/>
+          <w:color w:val="333333"/>
+          <w:sz w:val="21"/>
+          <w:szCs w:val="21"/>
+        </w:rPr>
+        <w:br/>
+      </w:r>
+      <w:r>
+        <w:rPr>
+          <w:rFonts w:ascii="Helvetica" w:eastAsia="Times New Roman" w:hAnsi="Helvetica" w:cs="Helvetica"/>
+          <w:color w:val="333333"/>
+          <w:sz w:val="21"/>
+          <w:szCs w:val="21"/>
+        </w:rPr>
+        <w:br/>
+        <w:t>And then press cntrl+F5</w:t>
+      </w:r>
+    </w:p>
+    <w:p>
+      <w:pPr>
+        <w:shd w:val="clear" w:color="auto" w:fill="FFFFFF"/>
+        <w:spacing w:after="75" w:line="300" w:lineRule="atLeast"/>
+        <w:rPr>
+          <w:rFonts w:ascii="Helvetica" w:eastAsia="Times New Roman" w:hAnsi="Helvetica" w:cs="Helvetica"/>
+          <w:color w:val="333333"/>
+          <w:sz w:val="21"/>
+          <w:szCs w:val="21"/>
+        </w:rPr>
+      </w:pPr>
+      <w:r>
+        <w:rPr>
+          <w:rFonts w:ascii="Helvetica" w:eastAsia="Times New Roman" w:hAnsi="Helvetica" w:cs="Helvetica"/>
+          <w:color w:val="333333"/>
+          <w:sz w:val="21"/>
+          <w:szCs w:val="21"/>
+        </w:rPr>
+        <w:t>it should execute the test mentioned if everything is fine</w:t>
+      </w:r>
+    </w:p>
+    <w:p>
+      <w:pPr>
+        <w:shd w:val="clear" w:color="auto" w:fill="FFFFFF"/>
+        <w:spacing w:after="0" w:line="300" w:lineRule="atLeast"/>
+        <w:rPr>
+          <w:rFonts w:ascii="Helvetica" w:eastAsia="Times New Roman" w:hAnsi="Helvetica" w:cs="Helvetica"/>
+          <w:color w:val="333333"/>
+          <w:sz w:val="21"/>
+          <w:szCs w:val="21"/>
+        </w:rPr>
+      </w:pPr>
+      <w:r>
+        <w:rPr>
+          <w:rFonts w:ascii="Helvetica" w:eastAsia="Times New Roman" w:hAnsi="Helvetica" w:cs="Helvetica"/>
+          <w:color w:val="333333"/>
+          <w:sz w:val="21"/>
+          <w:szCs w:val="21"/>
+        </w:rPr>
+        <w:t>this is for running a single test</w:t>
+      </w:r>
+    </w:p>
+    <w:p>
+      <w:pPr>
+        <w:shd w:val="clear" w:color="auto" w:fill="FFFFFF"/>
+        <w:spacing w:after="0" w:line="300" w:lineRule="atLeast"/>
+        <w:rPr>
+          <w:rFonts w:ascii="Helvetica" w:eastAsia="Times New Roman" w:hAnsi="Helvetica" w:cs="Helvetica"/>
+          <w:color w:val="333333"/>
+          <w:sz w:val="21"/>
+          <w:szCs w:val="21"/>
+        </w:rPr>
+      </w:pPr>
+    </w:p>
+    <w:p>
+      <w:pPr>
+        <w:shd w:val="clear" w:color="auto" w:fill="FFFFFF"/>
+        <w:spacing w:after="0" w:line="300" w:lineRule="atLeast"/>
+        <w:rPr>
+          <w:rFonts w:ascii="Helvetica" w:eastAsia="Times New Roman" w:hAnsi="Helvetica" w:cs="Helvetica"/>
+          <w:color w:val="333333"/>
+          <w:sz w:val="21"/>
+          <w:szCs w:val="21"/>
+        </w:rPr>
+      </w:pPr>
+      <w:r>
+        <w:rPr>
+          <w:rFonts w:ascii="Helvetica" w:eastAsia="Times New Roman" w:hAnsi="Helvetica" w:cs="Helvetica"/>
+          <w:color w:val="333333"/>
+          <w:sz w:val="21"/>
+          <w:szCs w:val="21"/>
+        </w:rPr>
+        <w:t>===========</w:t>
+      </w:r>
+    </w:p>
+    <w:p>
+      <w:pPr>
+        <w:pBdr>
+          <w:bottom w:val="double" w:sz="6" w:space="1" w:color="auto"/>
+        </w:pBdr>
+        <w:shd w:val="clear" w:color="auto" w:fill="FFFFFF"/>
+        <w:spacing w:after="0" w:line="300" w:lineRule="atLeast"/>
+        <w:rPr>
+          <w:rFonts w:ascii="Helvetica" w:hAnsi="Helvetica" w:cs="Helvetica"/>
+          <w:color w:val="333333"/>
+          <w:sz w:val="21"/>
+          <w:szCs w:val="21"/>
+          <w:shd w:val="clear" w:color="auto" w:fill="FFFFFF"/>
+        </w:rPr>
+      </w:pPr>
+      <w:r>
+        <w:rPr>
+          <w:rFonts w:ascii="Helvetica" w:hAnsi="Helvetica" w:cs="Helvetica"/>
+          <w:color w:val="333333"/>
+          <w:sz w:val="21"/>
+          <w:szCs w:val="21"/>
+          <w:shd w:val="clear" w:color="auto" w:fill="FFFFFF"/>
+        </w:rPr>
+        <w:t>you can also execute from command prompt by opening a cmd window from location where .exe of tests project is created and give the command ShareFile.Api.Web.Server.Tests.exe /exclude:KnownFailures,ConnectorTests,StorageZoneTests,Nightly,Notifications,DataIsolation</w:t>
+      </w:r>
+    </w:p>
+    <w:p>
+      <w:pPr>
+        <w:shd w:val="clear" w:color="auto" w:fill="FFFFFF"/>
+        <w:spacing w:after="0" w:line="300" w:lineRule="atLeast"/>
+        <w:rPr>
+          <w:rFonts w:ascii="Helvetica" w:eastAsia="Times New Roman" w:hAnsi="Helvetica" w:cs="Helvetica"/>
+          <w:color w:val="333333"/>
+          <w:sz w:val="21"/>
+          <w:szCs w:val="21"/>
+        </w:rPr>
+      </w:pPr>
+    </w:p>
+    <w:p>
+      <w:pPr>
+        <w:shd w:val="clear" w:color="auto" w:fill="FFFFFF"/>
+        <w:spacing w:after="0" w:line="300" w:lineRule="atLeast"/>
+        <w:rPr>
+          <w:rFonts w:ascii="Helvetica" w:eastAsia="Times New Roman" w:hAnsi="Helvetica" w:cs="Helvetica"/>
+          <w:color w:val="333333"/>
+          <w:sz w:val="21"/>
+          <w:szCs w:val="21"/>
+        </w:rPr>
+      </w:pPr>
+    </w:p>
+    <w:p>
+      <w:pPr>
+        <w:shd w:val="clear" w:color="auto" w:fill="FFFFFF"/>
+        <w:spacing w:after="0" w:line="300" w:lineRule="atLeast"/>
+        <w:rPr>
+          <w:rFonts w:ascii="Helvetica" w:eastAsia="Times New Roman" w:hAnsi="Helvetica" w:cs="Helvetica"/>
+          <w:color w:val="333333"/>
+          <w:sz w:val="21"/>
+          <w:szCs w:val="21"/>
+        </w:rPr>
+      </w:pPr>
+      <w:r>
+        <w:rPr>
+          <w:rFonts w:ascii="Helvetica" w:eastAsia="Times New Roman" w:hAnsi="Helvetica" w:cs="Helvetica"/>
+          <w:color w:val="333333"/>
+          <w:sz w:val="21"/>
+          <w:szCs w:val="21"/>
+        </w:rPr>
+        <w:t xml:space="preserve">Use file </w:t>
+      </w:r>
+      <w:r>
+        <w:rPr>
+          <w:rFonts w:ascii="Helvetica" w:eastAsia="Times New Roman" w:hAnsi="Helvetica" w:cs="Helvetica"/>
+          <w:color w:val="333333"/>
+          <w:sz w:val="21"/>
+          <w:szCs w:val="21"/>
+        </w:rPr>
+        <w:t>C:\ShareConnect\Automation\restapi\ShareFile.Api.Web.Server.Tests\Connectors\CIFS</w:t>
+      </w:r>
+      <w:r>
+        <w:rPr>
+          <w:rFonts w:ascii="Helvetica" w:eastAsia="Times New Roman" w:hAnsi="Helvetica" w:cs="Helvetica"/>
+          <w:color w:val="333333"/>
+          <w:sz w:val="21"/>
+          <w:szCs w:val="21"/>
+        </w:rPr>
+        <w:t>\NetworkSharePaths.cs as example.</w:t>
+      </w:r>
+    </w:p>
+    <w:p>
+      <w:pPr>
+        <w:shd w:val="clear" w:color="auto" w:fill="FFFFFF"/>
+        <w:spacing w:after="0" w:line="300" w:lineRule="atLeast"/>
+        <w:rPr>
+          <w:rFonts w:ascii="Helvetica" w:eastAsia="Times New Roman" w:hAnsi="Helvetica" w:cs="Helvetica"/>
+          <w:color w:val="333333"/>
+          <w:sz w:val="21"/>
+          <w:szCs w:val="21"/>
+        </w:rPr>
+      </w:pPr>
     </w:p>
     <w:p>
       <w:pPr>
@@ -3052,43 +3152,14 @@
       </w:pPr>
       <w:r>
         <w:rPr>
-          <w:rFonts w:ascii="Courier New" w:hAnsi="Courier New" w:cs="Courier New"/>
-          <w:color w:val="008000"/>
-          <w:sz w:val="24"/>
-          <w:szCs w:val="24"/>
-          <w:highlight w:val="white"/>
-        </w:rPr>
-        <w:t xml:space="preserve">       The default value is </w:t>
-      </w:r>
-      <w:proofErr w:type="spellStart"/>
-      <w:r>
-        <w:rPr>
-          <w:rFonts w:ascii="Courier New" w:hAnsi="Courier New" w:cs="Courier New"/>
-          <w:color w:val="008000"/>
-          <w:sz w:val="24"/>
-          <w:szCs w:val="24"/>
-          <w:highlight w:val="white"/>
-        </w:rPr>
-        <w:t>ConfigReader.ApiTestUrl_Default</w:t>
-      </w:r>
-      <w:proofErr w:type="spellEnd"/>
-      <w:r>
-        <w:rPr>
-          <w:rFonts w:ascii="Courier New" w:hAnsi="Courier New" w:cs="Courier New"/>
-          <w:color w:val="008000"/>
-          <w:sz w:val="24"/>
-          <w:szCs w:val="24"/>
-          <w:highlight w:val="white"/>
-        </w:rPr>
-        <w:t>.</w:t>
-      </w:r>
-    </w:p>
-    <w:p>
-      <w:pPr>
-        <w:autoSpaceDE w:val="0"/>
-        <w:autoSpaceDN w:val="0"/>
-        <w:adjustRightInd w:val="0"/>
-        <w:spacing w:after="0" w:line="240" w:lineRule="auto"/>
+          <w:rFonts w:ascii="Helvetica" w:eastAsia="Times New Roman" w:hAnsi="Helvetica" w:cs="Helvetica"/>
+          <w:color w:val="333333"/>
+          <w:sz w:val="21"/>
+          <w:szCs w:val="21"/>
+        </w:rPr>
+        <w:t xml:space="preserve">The items in /exclude: list can be found in the .cs files  -- just search for </w:t>
+      </w:r>
+      <w:r>
         <w:rPr>
           <w:rFonts w:ascii="Courier New" w:hAnsi="Courier New" w:cs="Courier New"/>
           <w:color w:val="000000"/>
@@ -3096,26 +3167,7 @@
           <w:szCs w:val="24"/>
           <w:highlight w:val="white"/>
         </w:rPr>
-      </w:pPr>
-      <w:r>
-        <w:rPr>
-          <w:rFonts w:ascii="Courier New" w:hAnsi="Courier New" w:cs="Courier New"/>
-          <w:color w:val="008000"/>
-          <w:sz w:val="24"/>
-          <w:szCs w:val="24"/>
-          <w:highlight w:val="white"/>
-        </w:rPr>
-        <w:t xml:space="preserve">  </w:t>
-      </w:r>
-      <w:r>
-        <w:rPr>
-          <w:rFonts w:ascii="Courier New" w:hAnsi="Courier New" w:cs="Courier New"/>
-          <w:color w:val="0000FF"/>
-          <w:sz w:val="24"/>
-          <w:szCs w:val="24"/>
-          <w:highlight w:val="white"/>
-        </w:rPr>
-        <w:t>--&gt;</w:t>
+        <w:t xml:space="preserve">   </w:t>
       </w:r>
     </w:p>
     <w:p>
@@ -3132,17 +3184,51 @@
           <w:highlight w:val="white"/>
         </w:rPr>
       </w:pPr>
-      <w:r>
+    </w:p>
+    <w:p>
+      <w:pPr>
+        <w:autoSpaceDE w:val="0"/>
+        <w:autoSpaceDN w:val="0"/>
+        <w:adjustRightInd w:val="0"/>
+        <w:spacing w:after="0" w:line="240" w:lineRule="auto"/>
         <w:rPr>
           <w:rFonts w:ascii="Courier New" w:hAnsi="Courier New" w:cs="Courier New"/>
-          <w:color w:val="0000FF"/>
+          <w:color w:val="000000"/>
           <w:sz w:val="24"/>
           <w:szCs w:val="24"/>
           <w:highlight w:val="white"/>
         </w:rPr>
-        <w:t xml:space="preserve">  &lt;</w:t>
-      </w:r>
-      <w:proofErr w:type="spellStart"/>
+      </w:pPr>
+      <w:r>
+        <w:rPr>
+          <w:rFonts w:ascii="Courier New" w:hAnsi="Courier New" w:cs="Courier New"/>
+          <w:color w:val="000000"/>
+          <w:sz w:val="24"/>
+          <w:szCs w:val="24"/>
+          <w:highlight w:val="white"/>
+        </w:rPr>
+        <w:t>[</w:t>
+      </w:r>
+      <w:r>
+        <w:rPr>
+          <w:rFonts w:ascii="Courier New" w:hAnsi="Courier New" w:cs="Courier New"/>
+          <w:color w:val="2B91AF"/>
+          <w:sz w:val="24"/>
+          <w:szCs w:val="24"/>
+          <w:highlight w:val="white"/>
+        </w:rPr>
+        <w:t>Category</w:t>
+      </w:r>
+      <w:r>
+        <w:rPr>
+          <w:rFonts w:ascii="Courier New" w:hAnsi="Courier New" w:cs="Courier New"/>
+          <w:color w:val="000000"/>
+          <w:sz w:val="24"/>
+          <w:szCs w:val="24"/>
+          <w:highlight w:val="white"/>
+        </w:rPr>
+        <w:t>(</w:t>
+      </w:r>
       <w:r>
         <w:rPr>
           <w:rFonts w:ascii="Courier New" w:hAnsi="Courier New" w:cs="Courier New"/>
@@ -3151,20 +3237,36 @@
           <w:szCs w:val="24"/>
           <w:highlight w:val="white"/>
         </w:rPr>
-        <w:t>APITestUrl</w:t>
-      </w:r>
-      <w:proofErr w:type="spellEnd"/>
+        <w:t>"</w:t>
+      </w:r>
+      <w:commentRangeStart w:id="2"/>
       <w:r>
         <w:rPr>
           <w:rFonts w:ascii="Courier New" w:hAnsi="Courier New" w:cs="Courier New"/>
-          <w:color w:val="0000FF"/>
+          <w:color w:val="A31515"/>
           <w:sz w:val="24"/>
           <w:szCs w:val="24"/>
           <w:highlight w:val="white"/>
         </w:rPr>
-        <w:t>&gt;</w:t>
-      </w:r>
-      <w:commentRangeStart w:id="1"/>
+        <w:t>ConnectorTests</w:t>
+      </w:r>
+      <w:commentRangeEnd w:id="2"/>
+      <w:r>
+        <w:rPr>
+          <w:rStyle w:val="CommentReference"/>
+        </w:rPr>
+        <w:commentReference w:id="2"/>
+      </w:r>
+      <w:r>
+        <w:rPr>
+          <w:rFonts w:ascii="Courier New" w:hAnsi="Courier New" w:cs="Courier New"/>
+          <w:color w:val="A31515"/>
+          <w:sz w:val="24"/>
+          <w:szCs w:val="24"/>
+          <w:highlight w:val="white"/>
+        </w:rPr>
+        <w:t>"</w:t>
+      </w:r>
       <w:r>
         <w:rPr>
           <w:rFonts w:ascii="Courier New" w:hAnsi="Courier New" w:cs="Courier New"/>
@@ -3173,52 +3275,41 @@
           <w:szCs w:val="24"/>
           <w:highlight w:val="white"/>
         </w:rPr>
-        <w:t>https://apiautomation111.sf-apitest.com</w:t>
-      </w:r>
-      <w:commentRangeEnd w:id="1"/>
-      <w:r>
-        <w:rPr>
-          <w:rStyle w:val="CommentReference"/>
-        </w:rPr>
-        <w:commentReference w:id="1"/>
-      </w:r>
-      <w:r>
-        <w:rPr>
-          <w:rFonts w:ascii="Courier New" w:hAnsi="Courier New" w:cs="Courier New"/>
-          <w:color w:val="0000FF"/>
-          <w:sz w:val="24"/>
-          <w:szCs w:val="24"/>
-          <w:highlight w:val="white"/>
-        </w:rPr>
-        <w:t>&lt;/</w:t>
-      </w:r>
-      <w:r>
-        <w:rPr>
-          <w:rFonts w:ascii="Courier New" w:hAnsi="Courier New" w:cs="Courier New"/>
-          <w:color w:val="A31515"/>
-          <w:sz w:val="24"/>
-          <w:szCs w:val="24"/>
-          <w:highlight w:val="white"/>
-        </w:rPr>
-        <w:t>APITestUrl</w:t>
-      </w:r>
-      <w:r>
-        <w:rPr>
-          <w:rFonts w:ascii="Courier New" w:hAnsi="Courier New" w:cs="Courier New"/>
-          <w:color w:val="0000FF"/>
-          <w:sz w:val="24"/>
-          <w:szCs w:val="24"/>
-          <w:highlight w:val="white"/>
-        </w:rPr>
-        <w:t>&gt;</w:t>
-      </w:r>
-    </w:p>
-    <w:p>
-      <w:pPr>
-        <w:autoSpaceDE w:val="0"/>
-        <w:autoSpaceDN w:val="0"/>
-        <w:adjustRightInd w:val="0"/>
-        <w:spacing w:after="0" w:line="240" w:lineRule="auto"/>
+        <w:t>)]</w:t>
+      </w:r>
+    </w:p>
+    <w:p>
+      <w:pPr>
+        <w:shd w:val="clear" w:color="auto" w:fill="FFFFFF"/>
+        <w:spacing w:after="0" w:line="300" w:lineRule="atLeast"/>
+        <w:rPr>
+          <w:rFonts w:ascii="Helvetica" w:eastAsia="Times New Roman" w:hAnsi="Helvetica" w:cs="Helvetica"/>
+          <w:color w:val="333333"/>
+          <w:sz w:val="21"/>
+          <w:szCs w:val="21"/>
+        </w:rPr>
+      </w:pPr>
+    </w:p>
+    <w:p/>
+    <w:p>
+      <w:r>
+        <w:t>To run a single set (within a file) of tests</w:t>
+      </w:r>
+    </w:p>
+    <w:p>
+      <w:r>
+        <w:rPr>
+          <w:rFonts w:ascii="Helvetica" w:hAnsi="Helvetica" w:cs="Helvetica"/>
+          <w:color w:val="333333"/>
+          <w:sz w:val="21"/>
+          <w:szCs w:val="21"/>
+          <w:shd w:val="clear" w:color="auto" w:fill="FFFFFF"/>
+        </w:rPr>
+        <w:lastRenderedPageBreak/>
+        <w:t>ShareFile.Api.Web.Server.Tests.exe /run:</w:t>
+      </w:r>
+      <w:commentRangeStart w:id="3"/>
+      <w:r>
         <w:rPr>
           <w:rFonts w:ascii="Courier New" w:hAnsi="Courier New" w:cs="Courier New"/>
           <w:color w:val="000000"/>
@@ -3226,476 +3317,33 @@
           <w:szCs w:val="24"/>
           <w:highlight w:val="white"/>
         </w:rPr>
-      </w:pPr>
-      <w:r>
-        <w:rPr>
-          <w:rFonts w:ascii="Courier New" w:hAnsi="Courier New" w:cs="Courier New"/>
-          <w:color w:val="0000FF"/>
-          <w:sz w:val="24"/>
-          <w:szCs w:val="24"/>
-          <w:highlight w:val="white"/>
-        </w:rPr>
-        <w:t xml:space="preserve">  </w:t>
-      </w:r>
-      <w:proofErr w:type="gramStart"/>
-      <w:r>
-        <w:rPr>
-          <w:rFonts w:ascii="Courier New" w:hAnsi="Courier New" w:cs="Courier New"/>
-          <w:color w:val="0000FF"/>
-          <w:sz w:val="24"/>
-          <w:szCs w:val="24"/>
-          <w:highlight w:val="white"/>
-        </w:rPr>
-        <w:t>&lt;!--</w:t>
-      </w:r>
-      <w:proofErr w:type="gramEnd"/>
-      <w:r>
-        <w:rPr>
-          <w:rFonts w:ascii="Courier New" w:hAnsi="Courier New" w:cs="Courier New"/>
-          <w:color w:val="008000"/>
-          <w:sz w:val="24"/>
-          <w:szCs w:val="24"/>
-          <w:highlight w:val="white"/>
-        </w:rPr>
-        <w:t xml:space="preserve"> credentials of the account admin </w:t>
-      </w:r>
-      <w:r>
-        <w:rPr>
-          <w:rFonts w:ascii="Courier New" w:hAnsi="Courier New" w:cs="Courier New"/>
-          <w:color w:val="0000FF"/>
-          <w:sz w:val="24"/>
-          <w:szCs w:val="24"/>
-          <w:highlight w:val="white"/>
-        </w:rPr>
-        <w:t>--&gt;</w:t>
-      </w:r>
-    </w:p>
-    <w:p>
-      <w:pPr>
-        <w:spacing w:after="0" w:line="240" w:lineRule="auto"/>
-        <w:rPr>
-          <w:rFonts w:ascii="Helvetica" w:eastAsia="Times New Roman" w:hAnsi="Helvetica" w:cs="Helvetica"/>
-          <w:color w:val="707070"/>
+        <w:t>ShareFile.Api.Connector.Tests.CIFS</w:t>
+      </w:r>
+      <w:commentRangeEnd w:id="3"/>
+      <w:r>
+        <w:rPr>
+          <w:rStyle w:val="CommentReference"/>
+        </w:rPr>
+        <w:commentReference w:id="3"/>
+      </w:r>
+    </w:p>
+    <w:p>
+      <w:r>
+        <w:t>To run a single test case within a test file</w:t>
+      </w:r>
+    </w:p>
+    <w:p>
+      <w:r>
+        <w:rPr>
+          <w:rFonts w:ascii="Helvetica" w:hAnsi="Helvetica" w:cs="Helvetica"/>
+          <w:color w:val="333333"/>
           <w:sz w:val="21"/>
           <w:szCs w:val="21"/>
           <w:shd w:val="clear" w:color="auto" w:fill="FFFFFF"/>
         </w:rPr>
-      </w:pPr>
-    </w:p>
-    <w:p>
-      <w:pPr>
-        <w:spacing w:after="0" w:line="240" w:lineRule="auto"/>
-        <w:rPr>
-          <w:rFonts w:ascii="Helvetica" w:eastAsia="Times New Roman" w:hAnsi="Helvetica" w:cs="Helvetica"/>
-          <w:color w:val="707070"/>
-          <w:sz w:val="21"/>
-          <w:szCs w:val="21"/>
-          <w:shd w:val="clear" w:color="auto" w:fill="FFFFFF"/>
-        </w:rPr>
-      </w:pPr>
-    </w:p>
-    <w:p>
-      <w:pPr>
-        <w:spacing w:after="0" w:line="240" w:lineRule="auto"/>
-        <w:rPr>
-          <w:rFonts w:ascii="Helvetica" w:eastAsia="Times New Roman" w:hAnsi="Helvetica" w:cs="Helvetica"/>
-          <w:color w:val="707070"/>
-          <w:sz w:val="21"/>
-          <w:szCs w:val="21"/>
-          <w:shd w:val="clear" w:color="auto" w:fill="FFFFFF"/>
-        </w:rPr>
-      </w:pPr>
-      <w:r>
-        <w:rPr>
-          <w:rFonts w:ascii="Helvetica" w:eastAsia="Times New Roman" w:hAnsi="Helvetica" w:cs="Helvetica"/>
-          <w:color w:val="707070"/>
-          <w:sz w:val="21"/>
-          <w:szCs w:val="21"/>
-          <w:shd w:val="clear" w:color="auto" w:fill="FFFFFF"/>
-        </w:rPr>
-        <w:t>=====================</w:t>
-      </w:r>
-    </w:p>
-    <w:p>
-      <w:pPr>
-        <w:spacing w:after="0" w:line="240" w:lineRule="auto"/>
-        <w:rPr>
-          <w:rFonts w:ascii="Times New Roman" w:eastAsia="Times New Roman" w:hAnsi="Times New Roman" w:cs="Times New Roman"/>
-          <w:sz w:val="24"/>
-          <w:szCs w:val="24"/>
-        </w:rPr>
-      </w:pPr>
-      <w:r>
-        <w:rPr>
-          <w:rFonts w:ascii="Helvetica" w:eastAsia="Times New Roman" w:hAnsi="Helvetica" w:cs="Helvetica"/>
-          <w:color w:val="707070"/>
-          <w:sz w:val="21"/>
-          <w:szCs w:val="21"/>
-          <w:shd w:val="clear" w:color="auto" w:fill="FFFFFF"/>
-        </w:rPr>
-        <w:t>Shubhangi Priya</w:t>
-      </w:r>
-      <w:r>
-        <w:rPr>
-          <w:rFonts w:ascii="Helvetica" w:eastAsia="Times New Roman" w:hAnsi="Helvetica" w:cs="Helvetica"/>
-          <w:color w:val="707070"/>
-          <w:sz w:val="17"/>
-          <w:szCs w:val="17"/>
-          <w:shd w:val="clear" w:color="auto" w:fill="FFFFFF"/>
-        </w:rPr>
-        <w:t>·</w:t>
-      </w:r>
-      <w:r>
-        <w:rPr>
-          <w:rFonts w:ascii="Helvetica" w:eastAsia="Times New Roman" w:hAnsi="Helvetica" w:cs="Helvetica"/>
-          <w:color w:val="999999"/>
-          <w:sz w:val="17"/>
-          <w:szCs w:val="17"/>
-          <w:shd w:val="clear" w:color="auto" w:fill="FFFFFF"/>
-        </w:rPr>
-        <w:t>Feb-4 1:31 PM</w:t>
-      </w:r>
-    </w:p>
-    <w:p>
-      <w:pPr>
-        <w:shd w:val="clear" w:color="auto" w:fill="FFFFFF"/>
-        <w:spacing w:after="75" w:line="300" w:lineRule="atLeast"/>
-        <w:rPr>
-          <w:rFonts w:ascii="Helvetica" w:eastAsia="Times New Roman" w:hAnsi="Helvetica" w:cs="Helvetica"/>
-          <w:color w:val="333333"/>
-          <w:sz w:val="21"/>
-          <w:szCs w:val="21"/>
-        </w:rPr>
-      </w:pPr>
-      <w:proofErr w:type="gramStart"/>
-      <w:r>
-        <w:rPr>
-          <w:rFonts w:ascii="Helvetica" w:eastAsia="Times New Roman" w:hAnsi="Helvetica" w:cs="Helvetica"/>
-          <w:color w:val="333333"/>
-          <w:sz w:val="21"/>
-          <w:szCs w:val="21"/>
-        </w:rPr>
-        <w:t>for</w:t>
-      </w:r>
-      <w:proofErr w:type="gramEnd"/>
-      <w:r>
-        <w:rPr>
-          <w:rFonts w:ascii="Helvetica" w:eastAsia="Times New Roman" w:hAnsi="Helvetica" w:cs="Helvetica"/>
-          <w:color w:val="333333"/>
-          <w:sz w:val="21"/>
-          <w:szCs w:val="21"/>
-        </w:rPr>
-        <w:t xml:space="preserve"> running the tests</w:t>
-      </w:r>
-    </w:p>
-    <w:p>
-      <w:pPr>
-        <w:shd w:val="clear" w:color="auto" w:fill="FFFFFF"/>
-        <w:spacing w:after="75" w:line="300" w:lineRule="atLeast"/>
-        <w:rPr>
-          <w:rFonts w:ascii="Helvetica" w:eastAsia="Times New Roman" w:hAnsi="Helvetica" w:cs="Helvetica"/>
-          <w:color w:val="333333"/>
-          <w:sz w:val="21"/>
-          <w:szCs w:val="21"/>
-        </w:rPr>
-      </w:pPr>
-      <w:r>
-        <w:rPr>
-          <w:rFonts w:ascii="Helvetica" w:eastAsia="Times New Roman" w:hAnsi="Helvetica" w:cs="Helvetica"/>
-          <w:color w:val="333333"/>
-          <w:sz w:val="21"/>
-          <w:szCs w:val="21"/>
-        </w:rPr>
-        <w:t>Right click on the test project, go to properties-&gt; Debug window.</w:t>
-      </w:r>
-      <w:r>
-        <w:rPr>
-          <w:rFonts w:ascii="Helvetica" w:eastAsia="Times New Roman" w:hAnsi="Helvetica" w:cs="Helvetica"/>
-          <w:color w:val="333333"/>
-          <w:sz w:val="21"/>
-          <w:szCs w:val="21"/>
-        </w:rPr>
-        <w:br/>
-        <w:t>In command line arguments, give: /</w:t>
-      </w:r>
-      <w:proofErr w:type="gramStart"/>
-      <w:r>
-        <w:rPr>
-          <w:rFonts w:ascii="Helvetica" w:eastAsia="Times New Roman" w:hAnsi="Helvetica" w:cs="Helvetica"/>
-          <w:color w:val="333333"/>
-          <w:sz w:val="21"/>
-          <w:szCs w:val="21"/>
-        </w:rPr>
-        <w:t>run:ShareFile.Api.Web.Server.Tests.Items.HomeFolder(</w:t>
-      </w:r>
-      <w:proofErr w:type="gramEnd"/>
-      <w:r>
-        <w:rPr>
-          <w:rFonts w:ascii="Helvetica" w:eastAsia="Times New Roman" w:hAnsi="Helvetica" w:cs="Helvetica"/>
-          <w:color w:val="333333"/>
-          <w:sz w:val="21"/>
-          <w:szCs w:val="21"/>
-        </w:rPr>
-        <w:t>Admin).ItemsFileGet /exclude:KnownFailures,ConnectorTests,StorageZoneTests,Multitenant</w:t>
-      </w:r>
-      <w:r>
-        <w:rPr>
-          <w:rFonts w:ascii="Helvetica" w:eastAsia="Times New Roman" w:hAnsi="Helvetica" w:cs="Helvetica"/>
-          <w:color w:val="333333"/>
-          <w:sz w:val="21"/>
-          <w:szCs w:val="21"/>
-        </w:rPr>
-        <w:br/>
-      </w:r>
-      <w:r>
-        <w:rPr>
-          <w:rFonts w:ascii="Helvetica" w:eastAsia="Times New Roman" w:hAnsi="Helvetica" w:cs="Helvetica"/>
-          <w:color w:val="333333"/>
-          <w:sz w:val="21"/>
-          <w:szCs w:val="21"/>
-        </w:rPr>
-        <w:br/>
-        <w:t>And then press cntrl+F5</w:t>
-      </w:r>
-    </w:p>
-    <w:p>
-      <w:pPr>
-        <w:shd w:val="clear" w:color="auto" w:fill="FFFFFF"/>
-        <w:spacing w:after="75" w:line="300" w:lineRule="atLeast"/>
-        <w:rPr>
-          <w:rFonts w:ascii="Helvetica" w:eastAsia="Times New Roman" w:hAnsi="Helvetica" w:cs="Helvetica"/>
-          <w:color w:val="333333"/>
-          <w:sz w:val="21"/>
-          <w:szCs w:val="21"/>
-        </w:rPr>
-      </w:pPr>
-      <w:proofErr w:type="gramStart"/>
-      <w:r>
-        <w:rPr>
-          <w:rFonts w:ascii="Helvetica" w:eastAsia="Times New Roman" w:hAnsi="Helvetica" w:cs="Helvetica"/>
-          <w:color w:val="333333"/>
-          <w:sz w:val="21"/>
-          <w:szCs w:val="21"/>
-        </w:rPr>
-        <w:t>it</w:t>
-      </w:r>
-      <w:proofErr w:type="gramEnd"/>
-      <w:r>
-        <w:rPr>
-          <w:rFonts w:ascii="Helvetica" w:eastAsia="Times New Roman" w:hAnsi="Helvetica" w:cs="Helvetica"/>
-          <w:color w:val="333333"/>
-          <w:sz w:val="21"/>
-          <w:szCs w:val="21"/>
-        </w:rPr>
-        <w:t xml:space="preserve"> should execute the test mentioned if everything is fine</w:t>
-      </w:r>
-    </w:p>
-    <w:p>
-      <w:pPr>
-        <w:shd w:val="clear" w:color="auto" w:fill="FFFFFF"/>
-        <w:spacing w:after="0" w:line="300" w:lineRule="atLeast"/>
-        <w:rPr>
-          <w:rFonts w:ascii="Helvetica" w:eastAsia="Times New Roman" w:hAnsi="Helvetica" w:cs="Helvetica"/>
-          <w:color w:val="333333"/>
-          <w:sz w:val="21"/>
-          <w:szCs w:val="21"/>
-        </w:rPr>
-      </w:pPr>
-      <w:proofErr w:type="gramStart"/>
-      <w:r>
-        <w:rPr>
-          <w:rFonts w:ascii="Helvetica" w:eastAsia="Times New Roman" w:hAnsi="Helvetica" w:cs="Helvetica"/>
-          <w:color w:val="333333"/>
-          <w:sz w:val="21"/>
-          <w:szCs w:val="21"/>
-        </w:rPr>
-        <w:t>this</w:t>
-      </w:r>
-      <w:proofErr w:type="gramEnd"/>
-      <w:r>
-        <w:rPr>
-          <w:rFonts w:ascii="Helvetica" w:eastAsia="Times New Roman" w:hAnsi="Helvetica" w:cs="Helvetica"/>
-          <w:color w:val="333333"/>
-          <w:sz w:val="21"/>
-          <w:szCs w:val="21"/>
-        </w:rPr>
-        <w:t xml:space="preserve"> is for running a single test</w:t>
-      </w:r>
-    </w:p>
-    <w:p>
-      <w:pPr>
-        <w:shd w:val="clear" w:color="auto" w:fill="FFFFFF"/>
-        <w:spacing w:after="0" w:line="300" w:lineRule="atLeast"/>
-        <w:rPr>
-          <w:rFonts w:ascii="Helvetica" w:eastAsia="Times New Roman" w:hAnsi="Helvetica" w:cs="Helvetica"/>
-          <w:color w:val="333333"/>
-          <w:sz w:val="21"/>
-          <w:szCs w:val="21"/>
-        </w:rPr>
-      </w:pPr>
-    </w:p>
-    <w:p>
-      <w:pPr>
-        <w:shd w:val="clear" w:color="auto" w:fill="FFFFFF"/>
-        <w:spacing w:after="0" w:line="300" w:lineRule="atLeast"/>
-        <w:rPr>
-          <w:rFonts w:ascii="Helvetica" w:eastAsia="Times New Roman" w:hAnsi="Helvetica" w:cs="Helvetica"/>
-          <w:color w:val="333333"/>
-          <w:sz w:val="21"/>
-          <w:szCs w:val="21"/>
-        </w:rPr>
-      </w:pPr>
-      <w:r>
-        <w:rPr>
-          <w:rFonts w:ascii="Helvetica" w:eastAsia="Times New Roman" w:hAnsi="Helvetica" w:cs="Helvetica"/>
-          <w:color w:val="333333"/>
-          <w:sz w:val="21"/>
-          <w:szCs w:val="21"/>
-        </w:rPr>
-        <w:t>===========</w:t>
-      </w:r>
-    </w:p>
-    <w:p>
-      <w:pPr>
-        <w:pBdr>
-          <w:bottom w:val="double" w:sz="6" w:space="1" w:color="auto"/>
-        </w:pBdr>
-        <w:shd w:val="clear" w:color="auto" w:fill="FFFFFF"/>
-        <w:spacing w:after="0" w:line="300" w:lineRule="atLeast"/>
-        <w:rPr>
-          <w:rFonts w:ascii="Helvetica" w:hAnsi="Helvetica" w:cs="Helvetica"/>
-          <w:color w:val="333333"/>
-          <w:sz w:val="21"/>
-          <w:szCs w:val="21"/>
-          <w:shd w:val="clear" w:color="auto" w:fill="FFFFFF"/>
-        </w:rPr>
-      </w:pPr>
-      <w:proofErr w:type="gramStart"/>
-      <w:r>
-        <w:rPr>
-          <w:rFonts w:ascii="Helvetica" w:hAnsi="Helvetica" w:cs="Helvetica"/>
-          <w:color w:val="333333"/>
-          <w:sz w:val="21"/>
-          <w:szCs w:val="21"/>
-          <w:shd w:val="clear" w:color="auto" w:fill="FFFFFF"/>
-        </w:rPr>
-        <w:t>you</w:t>
-      </w:r>
-      <w:proofErr w:type="gramEnd"/>
-      <w:r>
-        <w:rPr>
-          <w:rFonts w:ascii="Helvetica" w:hAnsi="Helvetica" w:cs="Helvetica"/>
-          <w:color w:val="333333"/>
-          <w:sz w:val="21"/>
-          <w:szCs w:val="21"/>
-          <w:shd w:val="clear" w:color="auto" w:fill="FFFFFF"/>
-        </w:rPr>
-        <w:t xml:space="preserve"> can also execute from command prompt by opening a </w:t>
-      </w:r>
-      <w:proofErr w:type="spellStart"/>
-      <w:r>
-        <w:rPr>
-          <w:rFonts w:ascii="Helvetica" w:hAnsi="Helvetica" w:cs="Helvetica"/>
-          <w:color w:val="333333"/>
-          <w:sz w:val="21"/>
-          <w:szCs w:val="21"/>
-          <w:shd w:val="clear" w:color="auto" w:fill="FFFFFF"/>
-        </w:rPr>
-        <w:t>cmd</w:t>
-      </w:r>
-      <w:proofErr w:type="spellEnd"/>
-      <w:r>
-        <w:rPr>
-          <w:rFonts w:ascii="Helvetica" w:hAnsi="Helvetica" w:cs="Helvetica"/>
-          <w:color w:val="333333"/>
-          <w:sz w:val="21"/>
-          <w:szCs w:val="21"/>
-          <w:shd w:val="clear" w:color="auto" w:fill="FFFFFF"/>
-        </w:rPr>
-        <w:t xml:space="preserve"> window from location where .exe of tests project is created and give the command ShareFile.Api.Web.Server.Tests.exe /exclude:KnownFailures,ConnectorTests,StorageZoneTests,Nightly,Notifications,DataIsolation</w:t>
-      </w:r>
-    </w:p>
-    <w:p>
-      <w:pPr>
-        <w:shd w:val="clear" w:color="auto" w:fill="FFFFFF"/>
-        <w:spacing w:after="0" w:line="300" w:lineRule="atLeast"/>
-        <w:rPr>
-          <w:rFonts w:ascii="Helvetica" w:eastAsia="Times New Roman" w:hAnsi="Helvetica" w:cs="Helvetica"/>
-          <w:color w:val="333333"/>
-          <w:sz w:val="21"/>
-          <w:szCs w:val="21"/>
-        </w:rPr>
-      </w:pPr>
-    </w:p>
-    <w:p>
-      <w:pPr>
-        <w:shd w:val="clear" w:color="auto" w:fill="FFFFFF"/>
-        <w:spacing w:after="0" w:line="300" w:lineRule="atLeast"/>
-        <w:rPr>
-          <w:rFonts w:ascii="Helvetica" w:eastAsia="Times New Roman" w:hAnsi="Helvetica" w:cs="Helvetica"/>
-          <w:color w:val="333333"/>
-          <w:sz w:val="21"/>
-          <w:szCs w:val="21"/>
-        </w:rPr>
-      </w:pPr>
-    </w:p>
-    <w:p>
-      <w:pPr>
-        <w:shd w:val="clear" w:color="auto" w:fill="FFFFFF"/>
-        <w:spacing w:after="0" w:line="300" w:lineRule="atLeast"/>
-        <w:rPr>
-          <w:rFonts w:ascii="Helvetica" w:eastAsia="Times New Roman" w:hAnsi="Helvetica" w:cs="Helvetica"/>
-          <w:color w:val="333333"/>
-          <w:sz w:val="21"/>
-          <w:szCs w:val="21"/>
-        </w:rPr>
-      </w:pPr>
-      <w:r>
-        <w:rPr>
-          <w:rFonts w:ascii="Helvetica" w:eastAsia="Times New Roman" w:hAnsi="Helvetica" w:cs="Helvetica"/>
-          <w:color w:val="333333"/>
-          <w:sz w:val="21"/>
-          <w:szCs w:val="21"/>
-        </w:rPr>
-        <w:t xml:space="preserve">Use file </w:t>
-      </w:r>
-      <w:r>
-        <w:rPr>
-          <w:rFonts w:ascii="Helvetica" w:eastAsia="Times New Roman" w:hAnsi="Helvetica" w:cs="Helvetica"/>
-          <w:color w:val="333333"/>
-          <w:sz w:val="21"/>
-          <w:szCs w:val="21"/>
-        </w:rPr>
-        <w:t>C:\ShareConnect\Automation\restapi\ShareFile.Api.Web.Server.Tests\Connectors\CIFS</w:t>
-      </w:r>
-      <w:r>
-        <w:rPr>
-          <w:rFonts w:ascii="Helvetica" w:eastAsia="Times New Roman" w:hAnsi="Helvetica" w:cs="Helvetica"/>
-          <w:color w:val="333333"/>
-          <w:sz w:val="21"/>
-          <w:szCs w:val="21"/>
-        </w:rPr>
-        <w:t>\NetworkSharePaths.cs as example.</w:t>
-      </w:r>
-    </w:p>
-    <w:p>
-      <w:pPr>
-        <w:shd w:val="clear" w:color="auto" w:fill="FFFFFF"/>
-        <w:spacing w:after="0" w:line="300" w:lineRule="atLeast"/>
-        <w:rPr>
-          <w:rFonts w:ascii="Helvetica" w:eastAsia="Times New Roman" w:hAnsi="Helvetica" w:cs="Helvetica"/>
-          <w:color w:val="333333"/>
-          <w:sz w:val="21"/>
-          <w:szCs w:val="21"/>
-        </w:rPr>
-      </w:pPr>
-    </w:p>
-    <w:p>
-      <w:pPr>
-        <w:autoSpaceDE w:val="0"/>
-        <w:autoSpaceDN w:val="0"/>
-        <w:adjustRightInd w:val="0"/>
-        <w:spacing w:after="0" w:line="240" w:lineRule="auto"/>
+        <w:t>ShareFile.Api.Web.Server.Tests.exe /run:</w:t>
+      </w:r>
+      <w:r>
         <w:rPr>
           <w:rFonts w:ascii="Courier New" w:hAnsi="Courier New" w:cs="Courier New"/>
           <w:color w:val="000000"/>
@@ -3703,55 +3351,16 @@
           <w:szCs w:val="24"/>
           <w:highlight w:val="white"/>
         </w:rPr>
-      </w:pPr>
-      <w:r>
-        <w:rPr>
-          <w:rFonts w:ascii="Helvetica" w:eastAsia="Times New Roman" w:hAnsi="Helvetica" w:cs="Helvetica"/>
-          <w:color w:val="333333"/>
-          <w:sz w:val="21"/>
-          <w:szCs w:val="21"/>
-        </w:rPr>
-        <w:t>The items in /exclude: list can be found in the .</w:t>
-      </w:r>
-      <w:proofErr w:type="spellStart"/>
-      <w:r>
-        <w:rPr>
-          <w:rFonts w:ascii="Helvetica" w:eastAsia="Times New Roman" w:hAnsi="Helvetica" w:cs="Helvetica"/>
-          <w:color w:val="333333"/>
-          <w:sz w:val="21"/>
-          <w:szCs w:val="21"/>
-        </w:rPr>
-        <w:t>cs</w:t>
-      </w:r>
-      <w:proofErr w:type="spellEnd"/>
-      <w:r>
-        <w:rPr>
-          <w:rFonts w:ascii="Helvetica" w:eastAsia="Times New Roman" w:hAnsi="Helvetica" w:cs="Helvetica"/>
-          <w:color w:val="333333"/>
-          <w:sz w:val="21"/>
-          <w:szCs w:val="21"/>
-        </w:rPr>
-        <w:t xml:space="preserve"> </w:t>
-      </w:r>
-      <w:proofErr w:type="gramStart"/>
-      <w:r>
-        <w:rPr>
-          <w:rFonts w:ascii="Helvetica" w:eastAsia="Times New Roman" w:hAnsi="Helvetica" w:cs="Helvetica"/>
-          <w:color w:val="333333"/>
-          <w:sz w:val="21"/>
-          <w:szCs w:val="21"/>
-        </w:rPr>
-        <w:t>files  --</w:t>
-      </w:r>
-      <w:proofErr w:type="gramEnd"/>
-      <w:r>
-        <w:rPr>
-          <w:rFonts w:ascii="Helvetica" w:eastAsia="Times New Roman" w:hAnsi="Helvetica" w:cs="Helvetica"/>
-          <w:color w:val="333333"/>
-          <w:sz w:val="21"/>
-          <w:szCs w:val="21"/>
-        </w:rPr>
-        <w:t xml:space="preserve"> just search for </w:t>
+        <w:t>ShareFile.Api.Connector.Tests.CIFS</w:t>
+      </w:r>
+      <w:r>
+        <w:rPr>
+          <w:rFonts w:ascii="Courier New" w:hAnsi="Courier New" w:cs="Courier New"/>
+          <w:color w:val="000000"/>
+          <w:sz w:val="24"/>
+          <w:szCs w:val="24"/>
+        </w:rPr>
+        <w:t>.</w:t>
       </w:r>
       <w:r>
         <w:rPr>
@@ -3761,15 +3370,9 @@
           <w:szCs w:val="24"/>
           <w:highlight w:val="white"/>
         </w:rPr>
-        <w:t xml:space="preserve">   </w:t>
-      </w:r>
-    </w:p>
-    <w:p>
-      <w:pPr>
-        <w:autoSpaceDE w:val="0"/>
-        <w:autoSpaceDN w:val="0"/>
-        <w:adjustRightInd w:val="0"/>
-        <w:spacing w:after="0" w:line="240" w:lineRule="auto"/>
+        <w:t xml:space="preserve"> </w:t>
+      </w:r>
+      <w:r>
         <w:rPr>
           <w:rFonts w:ascii="Courier New" w:hAnsi="Courier New" w:cs="Courier New"/>
           <w:color w:val="000000"/>
@@ -3777,235 +3380,8 @@
           <w:szCs w:val="24"/>
           <w:highlight w:val="white"/>
         </w:rPr>
-      </w:pPr>
-    </w:p>
-    <w:p>
-      <w:pPr>
-        <w:autoSpaceDE w:val="0"/>
-        <w:autoSpaceDN w:val="0"/>
-        <w:adjustRightInd w:val="0"/>
-        <w:spacing w:after="0" w:line="240" w:lineRule="auto"/>
-        <w:rPr>
-          <w:rFonts w:ascii="Courier New" w:hAnsi="Courier New" w:cs="Courier New"/>
-          <w:color w:val="000000"/>
-          <w:sz w:val="24"/>
-          <w:szCs w:val="24"/>
-          <w:highlight w:val="white"/>
-        </w:rPr>
-      </w:pPr>
-      <w:r>
-        <w:rPr>
-          <w:rFonts w:ascii="Courier New" w:hAnsi="Courier New" w:cs="Courier New"/>
-          <w:color w:val="000000"/>
-          <w:sz w:val="24"/>
-          <w:szCs w:val="24"/>
-          <w:highlight w:val="white"/>
-        </w:rPr>
-        <w:t>[</w:t>
-      </w:r>
-      <w:proofErr w:type="gramStart"/>
-      <w:r>
-        <w:rPr>
-          <w:rFonts w:ascii="Courier New" w:hAnsi="Courier New" w:cs="Courier New"/>
-          <w:color w:val="2B91AF"/>
-          <w:sz w:val="24"/>
-          <w:szCs w:val="24"/>
-          <w:highlight w:val="white"/>
-        </w:rPr>
-        <w:t>Category</w:t>
-      </w:r>
-      <w:r>
-        <w:rPr>
-          <w:rFonts w:ascii="Courier New" w:hAnsi="Courier New" w:cs="Courier New"/>
-          <w:color w:val="000000"/>
-          <w:sz w:val="24"/>
-          <w:szCs w:val="24"/>
-          <w:highlight w:val="white"/>
-        </w:rPr>
-        <w:t>(</w:t>
-      </w:r>
-      <w:proofErr w:type="gramEnd"/>
-      <w:r>
-        <w:rPr>
-          <w:rFonts w:ascii="Courier New" w:hAnsi="Courier New" w:cs="Courier New"/>
-          <w:color w:val="A31515"/>
-          <w:sz w:val="24"/>
-          <w:szCs w:val="24"/>
-          <w:highlight w:val="white"/>
-        </w:rPr>
-        <w:t>"</w:t>
-      </w:r>
-      <w:commentRangeStart w:id="2"/>
-      <w:proofErr w:type="spellStart"/>
-      <w:r>
-        <w:rPr>
-          <w:rFonts w:ascii="Courier New" w:hAnsi="Courier New" w:cs="Courier New"/>
-          <w:color w:val="A31515"/>
-          <w:sz w:val="24"/>
-          <w:szCs w:val="24"/>
-          <w:highlight w:val="white"/>
-        </w:rPr>
-        <w:t>ConnectorTests</w:t>
-      </w:r>
-      <w:commentRangeEnd w:id="2"/>
-      <w:proofErr w:type="spellEnd"/>
-      <w:r>
-        <w:rPr>
-          <w:rStyle w:val="CommentReference"/>
-        </w:rPr>
-        <w:commentReference w:id="2"/>
-      </w:r>
-      <w:r>
-        <w:rPr>
-          <w:rFonts w:ascii="Courier New" w:hAnsi="Courier New" w:cs="Courier New"/>
-          <w:color w:val="A31515"/>
-          <w:sz w:val="24"/>
-          <w:szCs w:val="24"/>
-          <w:highlight w:val="white"/>
-        </w:rPr>
-        <w:t>"</w:t>
-      </w:r>
-      <w:r>
-        <w:rPr>
-          <w:rFonts w:ascii="Courier New" w:hAnsi="Courier New" w:cs="Courier New"/>
-          <w:color w:val="000000"/>
-          <w:sz w:val="24"/>
-          <w:szCs w:val="24"/>
-          <w:highlight w:val="white"/>
-        </w:rPr>
-        <w:t>)]</w:t>
-      </w:r>
-    </w:p>
-    <w:p>
-      <w:pPr>
-        <w:shd w:val="clear" w:color="auto" w:fill="FFFFFF"/>
-        <w:spacing w:after="0" w:line="300" w:lineRule="atLeast"/>
-        <w:rPr>
-          <w:rFonts w:ascii="Helvetica" w:eastAsia="Times New Roman" w:hAnsi="Helvetica" w:cs="Helvetica"/>
-          <w:color w:val="333333"/>
-          <w:sz w:val="21"/>
-          <w:szCs w:val="21"/>
-        </w:rPr>
-      </w:pPr>
-    </w:p>
-    <w:p/>
-    <w:p>
-      <w:r>
-        <w:t>To run a single set (within a file) of tests</w:t>
-      </w:r>
-    </w:p>
-    <w:p>
-      <w:r>
-        <w:rPr>
-          <w:rFonts w:ascii="Helvetica" w:hAnsi="Helvetica" w:cs="Helvetica"/>
-          <w:color w:val="333333"/>
-          <w:sz w:val="21"/>
-          <w:szCs w:val="21"/>
-          <w:shd w:val="clear" w:color="auto" w:fill="FFFFFF"/>
-        </w:rPr>
-        <w:lastRenderedPageBreak/>
-        <w:t>ShareFile.Api.Web.Server.Tests.exe /</w:t>
-      </w:r>
-      <w:proofErr w:type="spellStart"/>
-      <w:r>
-        <w:rPr>
-          <w:rFonts w:ascii="Helvetica" w:hAnsi="Helvetica" w:cs="Helvetica"/>
-          <w:color w:val="333333"/>
-          <w:sz w:val="21"/>
-          <w:szCs w:val="21"/>
-          <w:shd w:val="clear" w:color="auto" w:fill="FFFFFF"/>
-        </w:rPr>
-        <w:t>run:</w:t>
-      </w:r>
-      <w:commentRangeStart w:id="3"/>
-      <w:r>
-        <w:rPr>
-          <w:rFonts w:ascii="Courier New" w:hAnsi="Courier New" w:cs="Courier New"/>
-          <w:color w:val="000000"/>
-          <w:sz w:val="24"/>
-          <w:szCs w:val="24"/>
-          <w:highlight w:val="white"/>
-        </w:rPr>
-        <w:t>ShareFile.Api.Connector.Tests.CIFS</w:t>
-      </w:r>
-      <w:commentRangeEnd w:id="3"/>
-      <w:proofErr w:type="spellEnd"/>
-      <w:r>
-        <w:rPr>
-          <w:rStyle w:val="CommentReference"/>
-        </w:rPr>
-        <w:commentReference w:id="3"/>
-      </w:r>
-    </w:p>
-    <w:p>
-      <w:r>
-        <w:t>To run a single test case within a test file</w:t>
-      </w:r>
-    </w:p>
-    <w:p>
-      <w:r>
-        <w:rPr>
-          <w:rFonts w:ascii="Helvetica" w:hAnsi="Helvetica" w:cs="Helvetica"/>
-          <w:color w:val="333333"/>
-          <w:sz w:val="21"/>
-          <w:szCs w:val="21"/>
-          <w:shd w:val="clear" w:color="auto" w:fill="FFFFFF"/>
-        </w:rPr>
-        <w:t>ShareFile.Api.Web.Server.Tests.exe /</w:t>
-      </w:r>
-      <w:proofErr w:type="spellStart"/>
-      <w:r>
-        <w:rPr>
-          <w:rFonts w:ascii="Helvetica" w:hAnsi="Helvetica" w:cs="Helvetica"/>
-          <w:color w:val="333333"/>
-          <w:sz w:val="21"/>
-          <w:szCs w:val="21"/>
-          <w:shd w:val="clear" w:color="auto" w:fill="FFFFFF"/>
-        </w:rPr>
-        <w:t>run:</w:t>
-      </w:r>
-      <w:r>
-        <w:rPr>
-          <w:rFonts w:ascii="Courier New" w:hAnsi="Courier New" w:cs="Courier New"/>
-          <w:color w:val="000000"/>
-          <w:sz w:val="24"/>
-          <w:szCs w:val="24"/>
-          <w:highlight w:val="white"/>
-        </w:rPr>
-        <w:t>ShareFile.Api.Connector.Tests.CIFS</w:t>
-      </w:r>
-      <w:proofErr w:type="spellEnd"/>
-      <w:r>
-        <w:rPr>
-          <w:rFonts w:ascii="Courier New" w:hAnsi="Courier New" w:cs="Courier New"/>
-          <w:color w:val="000000"/>
-          <w:sz w:val="24"/>
-          <w:szCs w:val="24"/>
-        </w:rPr>
-        <w:t>.</w:t>
-      </w:r>
-      <w:r>
-        <w:rPr>
-          <w:rFonts w:ascii="Courier New" w:hAnsi="Courier New" w:cs="Courier New"/>
-          <w:color w:val="000000"/>
-          <w:sz w:val="24"/>
-          <w:szCs w:val="24"/>
-          <w:highlight w:val="white"/>
-        </w:rPr>
-        <w:t xml:space="preserve"> </w:t>
-      </w:r>
-      <w:proofErr w:type="spellStart"/>
-      <w:r>
-        <w:rPr>
-          <w:rFonts w:ascii="Courier New" w:hAnsi="Courier New" w:cs="Courier New"/>
-          <w:color w:val="000000"/>
-          <w:sz w:val="24"/>
-          <w:szCs w:val="24"/>
-          <w:highlight w:val="white"/>
-        </w:rPr>
         <w:t>AccessHiddenFoldersFilesAndCreateDuplicates</w:t>
       </w:r>
-      <w:proofErr w:type="spellEnd"/>
     </w:p>
     <w:p>
       <w:pPr>
@@ -4031,15 +3407,7 @@
     <w:p/>
     <w:p>
       <w:r>
-        <w:t>.xml file shows pass/</w:t>
-      </w:r>
-      <w:proofErr w:type="spellStart"/>
-      <w:r>
-        <w:t>faile</w:t>
-      </w:r>
-      <w:proofErr w:type="spellEnd"/>
-      <w:r>
-        <w:t xml:space="preserve"> cases.</w:t>
+        <w:t>.xml file shows pass/faile cases.</w:t>
       </w:r>
     </w:p>
     <w:p>
@@ -4055,13 +3423,8 @@
       </w:pPr>
     </w:p>
     <w:p>
-      <w:proofErr w:type="spellStart"/>
-      <w:r>
-        <w:t>Sharefile</w:t>
-      </w:r>
-      <w:proofErr w:type="spellEnd"/>
-      <w:r>
-        <w:t xml:space="preserve"> APIs documentation</w:t>
+      <w:r>
+        <w:t>Sharefile APIs documentation</w:t>
       </w:r>
     </w:p>
     <w:p>

</xml_diff>